<commit_message>
update of assignment2.docx file
</commit_message>
<xml_diff>
--- a/Assignments/Assignment 2/Assignment2.docx
+++ b/Assignments/Assignment 2/Assignment2.docx
@@ -82,6 +82,158 @@
           <w:lang w:val="en-US"/>
         </w:rPr>
       </w:pPr>
+      <w:r>
+        <w:rPr>
+          <w:sz w:val="24"/>
+          <w:szCs w:val="24"/>
+          <w:lang w:val="en-US"/>
+        </w:rPr>
+        <w:t xml:space="preserve">The answer can be found in the class </w:t>
+      </w:r>
+      <w:proofErr w:type="spellStart"/>
+      <w:r>
+        <w:rPr>
+          <w:sz w:val="24"/>
+          <w:szCs w:val="24"/>
+          <w:lang w:val="en-US"/>
+        </w:rPr>
+        <w:t>astrobee</w:t>
+      </w:r>
+      <w:proofErr w:type="spellEnd"/>
+      <w:r>
+        <w:rPr>
+          <w:sz w:val="24"/>
+          <w:szCs w:val="24"/>
+          <w:lang w:val="en-US"/>
+        </w:rPr>
+        <w:t xml:space="preserve"> under the method </w:t>
+      </w:r>
+      <w:proofErr w:type="spellStart"/>
+      <w:r>
+        <w:rPr>
+          <w:sz w:val="24"/>
+          <w:szCs w:val="24"/>
+          <w:lang w:val="en-US"/>
+        </w:rPr>
+        <w:t>cartesian_ground_dynamics</w:t>
+      </w:r>
+      <w:proofErr w:type="spellEnd"/>
+      <w:r>
+        <w:rPr>
+          <w:sz w:val="24"/>
+          <w:szCs w:val="24"/>
+          <w:lang w:val="en-US"/>
+        </w:rPr>
+        <w:t xml:space="preserve">. It is implemented </w:t>
+      </w:r>
+      <w:r>
+        <w:rPr>
+          <w:sz w:val="24"/>
+          <w:szCs w:val="24"/>
+          <w:lang w:val="en-US"/>
+        </w:rPr>
+        <w:t>between the rows 68 to 74. See figure 1.</w:t>
+      </w:r>
+    </w:p>
+    <w:p>
+      <w:pPr>
+        <w:keepNext/>
+        <w:jc w:val="center"/>
+      </w:pPr>
+      <w:r>
+        <w:rPr>
+          <w:noProof/>
+          <w:sz w:val="24"/>
+          <w:szCs w:val="24"/>
+          <w:lang w:val="en-US"/>
+        </w:rPr>
+        <w:drawing>
+          <wp:inline distT="0" distB="0" distL="0" distR="0" wp14:anchorId="64CC1E90" wp14:editId="202A143F">
+            <wp:extent cx="3987800" cy="1940272"/>
+            <wp:effectExtent l="0" t="0" r="0" b="3175"/>
+            <wp:docPr id="1628113267" name="Bildobjekt 1" descr="En bild som visar text, skärmbild, programvara, Multimedieprogram&#10;&#10;Automatiskt genererad beskrivning"/>
+            <wp:cNvGraphicFramePr>
+              <a:graphicFrameLocks xmlns:a="http://schemas.openxmlformats.org/drawingml/2006/main" noChangeAspect="1"/>
+            </wp:cNvGraphicFramePr>
+            <a:graphic xmlns:a="http://schemas.openxmlformats.org/drawingml/2006/main">
+              <a:graphicData uri="http://schemas.openxmlformats.org/drawingml/2006/picture">
+                <pic:pic xmlns:pic="http://schemas.openxmlformats.org/drawingml/2006/picture">
+                  <pic:nvPicPr>
+                    <pic:cNvPr id="1628113267" name="Bildobjekt 1" descr="En bild som visar text, skärmbild, programvara, Multimedieprogram&#10;&#10;Automatiskt genererad beskrivning"/>
+                    <pic:cNvPicPr/>
+                  </pic:nvPicPr>
+                  <pic:blipFill>
+                    <a:blip r:embed="rId4" cstate="print">
+                      <a:extLst>
+                        <a:ext uri="{28A0092B-C50C-407E-A947-70E740481C1C}">
+                          <a14:useLocalDpi xmlns:a14="http://schemas.microsoft.com/office/drawing/2010/main" val="0"/>
+                        </a:ext>
+                      </a:extLst>
+                    </a:blip>
+                    <a:stretch>
+                      <a:fillRect/>
+                    </a:stretch>
+                  </pic:blipFill>
+                  <pic:spPr>
+                    <a:xfrm>
+                      <a:off x="0" y="0"/>
+                      <a:ext cx="4005273" cy="1948774"/>
+                    </a:xfrm>
+                    <a:prstGeom prst="rect">
+                      <a:avLst/>
+                    </a:prstGeom>
+                  </pic:spPr>
+                </pic:pic>
+              </a:graphicData>
+            </a:graphic>
+          </wp:inline>
+        </w:drawing>
+      </w:r>
+    </w:p>
+    <w:p>
+      <w:pPr>
+        <w:pStyle w:val="Beskrivning"/>
+        <w:jc w:val="center"/>
+        <w:rPr>
+          <w:sz w:val="24"/>
+          <w:szCs w:val="24"/>
+          <w:lang w:val="en-US"/>
+        </w:rPr>
+      </w:pPr>
+      <w:r>
+        <w:rPr>
+          <w:lang w:val="en-US"/>
+        </w:rPr>
+        <w:t xml:space="preserve">Figure </w:t>
+      </w:r>
+      <w:r>
+        <w:fldChar w:fldCharType="begin"/>
+      </w:r>
+      <w:r>
+        <w:rPr>
+          <w:lang w:val="en-US"/>
+        </w:rPr>
+        <w:instrText xml:space="preserve"> SEQ Figure \* ARABIC </w:instrText>
+      </w:r>
+      <w:r>
+        <w:fldChar w:fldCharType="separate"/>
+      </w:r>
+      <w:r>
+        <w:rPr>
+          <w:noProof/>
+          <w:lang w:val="en-US"/>
+        </w:rPr>
+        <w:t>1</w:t>
+      </w:r>
+      <w:r>
+        <w:fldChar w:fldCharType="end"/>
+      </w:r>
+      <w:r>
+        <w:rPr>
+          <w:lang w:val="en-US"/>
+        </w:rPr>
+        <w:t xml:space="preserve"> - A and B matrices</w:t>
+      </w:r>
     </w:p>
     <w:p>
       <w:pPr>
@@ -128,6 +280,40 @@
           <w:lang w:val="en-US"/>
         </w:rPr>
       </w:pPr>
+      <w:r>
+        <w:rPr>
+          <w:sz w:val="24"/>
+          <w:szCs w:val="24"/>
+          <w:lang w:val="en-US"/>
+        </w:rPr>
+        <w:t xml:space="preserve">See the code in the file task2.py </w:t>
+      </w:r>
+      <w:r>
+        <w:rPr>
+          <w:sz w:val="24"/>
+          <w:szCs w:val="24"/>
+          <w:lang w:val="en-US"/>
+        </w:rPr>
+        <w:t xml:space="preserve">for the use of the methods casadi_c2d and </w:t>
+      </w:r>
+      <w:proofErr w:type="spellStart"/>
+      <w:r>
+        <w:rPr>
+          <w:sz w:val="24"/>
+          <w:szCs w:val="24"/>
+          <w:lang w:val="en-US"/>
+        </w:rPr>
+        <w:t>set_discrete_dynamics</w:t>
+      </w:r>
+      <w:proofErr w:type="spellEnd"/>
+      <w:r>
+        <w:rPr>
+          <w:sz w:val="24"/>
+          <w:szCs w:val="24"/>
+          <w:lang w:val="en-US"/>
+        </w:rPr>
+        <w:t>.</w:t>
+      </w:r>
     </w:p>
     <w:p>
       <w:pPr>
@@ -168,6 +354,582 @@
           <w:lang w:val="en-US"/>
         </w:rPr>
       </w:pPr>
+      <w:r>
+        <w:rPr>
+          <w:sz w:val="24"/>
+          <w:szCs w:val="24"/>
+          <w:lang w:val="en-US"/>
+        </w:rPr>
+        <w:t>The rendezvous constraints are declared as in figure 2.</w:t>
+      </w:r>
+    </w:p>
+    <w:p>
+      <w:pPr>
+        <w:keepNext/>
+        <w:jc w:val="center"/>
+      </w:pPr>
+      <w:r>
+        <w:rPr>
+          <w:noProof/>
+          <w:sz w:val="24"/>
+          <w:szCs w:val="24"/>
+          <w:lang w:val="en-US"/>
+        </w:rPr>
+        <w:drawing>
+          <wp:inline distT="0" distB="0" distL="0" distR="0" wp14:anchorId="57BF36DB" wp14:editId="20395002">
+            <wp:extent cx="3067208" cy="1352620"/>
+            <wp:effectExtent l="0" t="0" r="0" b="0"/>
+            <wp:docPr id="1510655739" name="Bildobjekt 2"/>
+            <wp:cNvGraphicFramePr>
+              <a:graphicFrameLocks xmlns:a="http://schemas.openxmlformats.org/drawingml/2006/main" noChangeAspect="1"/>
+            </wp:cNvGraphicFramePr>
+            <a:graphic xmlns:a="http://schemas.openxmlformats.org/drawingml/2006/main">
+              <a:graphicData uri="http://schemas.openxmlformats.org/drawingml/2006/picture">
+                <pic:pic xmlns:pic="http://schemas.openxmlformats.org/drawingml/2006/picture">
+                  <pic:nvPicPr>
+                    <pic:cNvPr id="1510655739" name="Bildobjekt 1510655739"/>
+                    <pic:cNvPicPr/>
+                  </pic:nvPicPr>
+                  <pic:blipFill>
+                    <a:blip r:embed="rId5">
+                      <a:extLst>
+                        <a:ext uri="{28A0092B-C50C-407E-A947-70E740481C1C}">
+                          <a14:useLocalDpi xmlns:a14="http://schemas.microsoft.com/office/drawing/2010/main" val="0"/>
+                        </a:ext>
+                      </a:extLst>
+                    </a:blip>
+                    <a:stretch>
+                      <a:fillRect/>
+                    </a:stretch>
+                  </pic:blipFill>
+                  <pic:spPr>
+                    <a:xfrm>
+                      <a:off x="0" y="0"/>
+                      <a:ext cx="3067208" cy="1352620"/>
+                    </a:xfrm>
+                    <a:prstGeom prst="rect">
+                      <a:avLst/>
+                    </a:prstGeom>
+                  </pic:spPr>
+                </pic:pic>
+              </a:graphicData>
+            </a:graphic>
+          </wp:inline>
+        </w:drawing>
+      </w:r>
+    </w:p>
+    <w:p>
+      <w:pPr>
+        <w:pStyle w:val="Beskrivning"/>
+        <w:jc w:val="center"/>
+        <w:rPr>
+          <w:lang w:val="en-US"/>
+        </w:rPr>
+      </w:pPr>
+      <w:r>
+        <w:rPr>
+          <w:lang w:val="en-US"/>
+        </w:rPr>
+        <w:t xml:space="preserve">Figure </w:t>
+      </w:r>
+      <w:r>
+        <w:fldChar w:fldCharType="begin"/>
+      </w:r>
+      <w:r>
+        <w:rPr>
+          <w:lang w:val="en-US"/>
+        </w:rPr>
+        <w:instrText xml:space="preserve"> SEQ Figure \* ARABIC </w:instrText>
+      </w:r>
+      <w:r>
+        <w:fldChar w:fldCharType="separate"/>
+      </w:r>
+      <w:r>
+        <w:rPr>
+          <w:noProof/>
+          <w:lang w:val="en-US"/>
+        </w:rPr>
+        <w:t>2</w:t>
+      </w:r>
+      <w:r>
+        <w:fldChar w:fldCharType="end"/>
+      </w:r>
+      <w:r>
+        <w:rPr>
+          <w:lang w:val="en-US"/>
+        </w:rPr>
+        <w:t xml:space="preserve"> - Rendezvous constrain</w:t>
+      </w:r>
+      <w:r>
+        <w:rPr>
+          <w:lang w:val="en-US"/>
+        </w:rPr>
+        <w:t>s</w:t>
+      </w:r>
+    </w:p>
+    <w:p>
+      <w:pPr>
+        <w:rPr>
+          <w:lang w:val="en-US"/>
+        </w:rPr>
+      </w:pPr>
+      <w:r>
+        <w:rPr>
+          <w:lang w:val="en-US"/>
+        </w:rPr>
+        <w:t xml:space="preserve">Where </w:t>
+      </w:r>
+      <w:r>
+        <w:rPr>
+          <w:lang w:val="en-US"/>
+        </w:rPr>
+        <w:t xml:space="preserve"> </w:t>
+      </w:r>
+      <m:oMath>
+        <m:acc>
+          <m:accPr>
+            <m:chr m:val="̅"/>
+            <m:ctrlPr>
+              <w:rPr>
+                <w:rFonts w:ascii="Cambria Math" w:hAnsi="Cambria Math"/>
+                <w:i/>
+                <w:lang w:val="en-US"/>
+              </w:rPr>
+            </m:ctrlPr>
+          </m:accPr>
+          <m:e>
+            <m:sSub>
+              <m:sSubPr>
+                <m:ctrlPr>
+                  <w:rPr>
+                    <w:rFonts w:ascii="Cambria Math" w:hAnsi="Cambria Math"/>
+                    <w:i/>
+                    <w:lang w:val="en-US"/>
+                  </w:rPr>
+                </m:ctrlPr>
+              </m:sSubPr>
+              <m:e>
+                <m:r>
+                  <w:rPr>
+                    <w:rFonts w:ascii="Cambria Math" w:hAnsi="Cambria Math"/>
+                    <w:lang w:val="en-US"/>
+                  </w:rPr>
+                  <m:t>x</m:t>
+                </m:r>
+              </m:e>
+              <m:sub>
+                <m:r>
+                  <w:rPr>
+                    <w:rFonts w:ascii="Cambria Math" w:hAnsi="Cambria Math"/>
+                    <w:lang w:val="en-US"/>
+                  </w:rPr>
+                  <m:t>ref</m:t>
+                </m:r>
+              </m:sub>
+            </m:sSub>
+          </m:e>
+        </m:acc>
+        <m:r>
+          <w:rPr>
+            <w:rFonts w:ascii="Cambria Math" w:eastAsiaTheme="minorEastAsia" w:hAnsi="Cambria Math"/>
+            <w:lang w:val="en-US"/>
+          </w:rPr>
+          <m:t>=</m:t>
+        </m:r>
+        <m:d>
+          <m:dPr>
+            <m:begChr m:val="["/>
+            <m:endChr m:val="]"/>
+            <m:ctrlPr>
+              <w:rPr>
+                <w:rFonts w:ascii="Cambria Math" w:eastAsiaTheme="minorEastAsia" w:hAnsi="Cambria Math"/>
+                <w:i/>
+                <w:lang w:val="en-US"/>
+              </w:rPr>
+            </m:ctrlPr>
+          </m:dPr>
+          <m:e>
+            <m:m>
+              <m:mPr>
+                <m:mcs>
+                  <m:mc>
+                    <m:mcPr>
+                      <m:count m:val="1"/>
+                      <m:mcJc m:val="center"/>
+                    </m:mcPr>
+                  </m:mc>
+                </m:mcs>
+                <m:ctrlPr>
+                  <w:rPr>
+                    <w:rFonts w:ascii="Cambria Math" w:eastAsiaTheme="minorEastAsia" w:hAnsi="Cambria Math"/>
+                    <w:i/>
+                    <w:lang w:val="en-US"/>
+                  </w:rPr>
+                </m:ctrlPr>
+              </m:mPr>
+              <m:mr>
+                <m:e>
+                  <m:sSub>
+                    <m:sSubPr>
+                      <m:ctrlPr>
+                        <w:rPr>
+                          <w:rFonts w:ascii="Cambria Math" w:eastAsiaTheme="minorEastAsia" w:hAnsi="Cambria Math"/>
+                          <w:i/>
+                          <w:lang w:val="en-US"/>
+                        </w:rPr>
+                      </m:ctrlPr>
+                    </m:sSubPr>
+                    <m:e>
+                      <m:r>
+                        <w:rPr>
+                          <w:rFonts w:ascii="Cambria Math" w:eastAsiaTheme="minorEastAsia" w:hAnsi="Cambria Math"/>
+                          <w:lang w:val="en-US"/>
+                        </w:rPr>
+                        <m:t>P</m:t>
+                      </m:r>
+                    </m:e>
+                    <m:sub>
+                      <m:r>
+                        <w:rPr>
+                          <w:rFonts w:ascii="Cambria Math" w:eastAsiaTheme="minorEastAsia" w:hAnsi="Cambria Math"/>
+                          <w:lang w:val="en-US"/>
+                        </w:rPr>
+                        <m:t>x</m:t>
+                      </m:r>
+                    </m:sub>
+                  </m:sSub>
+                </m:e>
+              </m:mr>
+              <m:mr>
+                <m:e>
+                  <m:sSub>
+                    <m:sSubPr>
+                      <m:ctrlPr>
+                        <w:rPr>
+                          <w:rFonts w:ascii="Cambria Math" w:eastAsiaTheme="minorEastAsia" w:hAnsi="Cambria Math"/>
+                          <w:i/>
+                          <w:lang w:val="en-US"/>
+                        </w:rPr>
+                      </m:ctrlPr>
+                    </m:sSubPr>
+                    <m:e>
+                      <m:r>
+                        <w:rPr>
+                          <w:rFonts w:ascii="Cambria Math" w:eastAsiaTheme="minorEastAsia" w:hAnsi="Cambria Math"/>
+                          <w:lang w:val="en-US"/>
+                        </w:rPr>
+                        <m:t>P</m:t>
+                      </m:r>
+                    </m:e>
+                    <m:sub>
+                      <m:r>
+                        <w:rPr>
+                          <w:rFonts w:ascii="Cambria Math" w:eastAsiaTheme="minorEastAsia" w:hAnsi="Cambria Math"/>
+                          <w:lang w:val="en-US"/>
+                        </w:rPr>
+                        <m:t>y</m:t>
+                      </m:r>
+                    </m:sub>
+                  </m:sSub>
+                  <m:ctrlPr>
+                    <w:rPr>
+                      <w:rFonts w:ascii="Cambria Math" w:eastAsia="Cambria Math" w:hAnsi="Cambria Math" w:cs="Cambria Math"/>
+                      <w:i/>
+                      <w:lang w:val="en-US"/>
+                    </w:rPr>
+                  </m:ctrlPr>
+                </m:e>
+              </m:mr>
+              <m:mr>
+                <m:e>
+                  <m:r>
+                    <w:rPr>
+                      <w:rFonts w:ascii="Cambria Math" w:eastAsia="Cambria Math" w:hAnsi="Cambria Math" w:cs="Cambria Math"/>
+                      <w:lang w:val="en-US"/>
+                    </w:rPr>
+                    <m:t>θ</m:t>
+                  </m:r>
+                </m:e>
+              </m:mr>
+            </m:m>
+          </m:e>
+        </m:d>
+      </m:oMath>
+      <w:r>
+        <w:rPr>
+          <w:rFonts w:eastAsiaTheme="minorEastAsia"/>
+          <w:lang w:val="en-US"/>
+        </w:rPr>
+        <w:t xml:space="preserve"> and </w:t>
+      </w:r>
+      <m:oMath>
+        <m:acc>
+          <m:accPr>
+            <m:chr m:val="̅"/>
+            <m:ctrlPr>
+              <w:rPr>
+                <w:rFonts w:ascii="Cambria Math" w:hAnsi="Cambria Math"/>
+                <w:i/>
+                <w:lang w:val="en-US"/>
+              </w:rPr>
+            </m:ctrlPr>
+          </m:accPr>
+          <m:e>
+            <m:sSub>
+              <m:sSubPr>
+                <m:ctrlPr>
+                  <w:rPr>
+                    <w:rFonts w:ascii="Cambria Math" w:hAnsi="Cambria Math"/>
+                    <w:i/>
+                    <w:lang w:val="en-US"/>
+                  </w:rPr>
+                </m:ctrlPr>
+              </m:sSubPr>
+              <m:e>
+                <m:r>
+                  <w:rPr>
+                    <w:rFonts w:ascii="Cambria Math" w:hAnsi="Cambria Math"/>
+                    <w:lang w:val="en-US"/>
+                  </w:rPr>
+                  <m:t>x</m:t>
+                </m:r>
+              </m:e>
+              <m:sub>
+                <m:r>
+                  <w:rPr>
+                    <w:rFonts w:ascii="Cambria Math" w:hAnsi="Cambria Math"/>
+                    <w:lang w:val="en-US"/>
+                  </w:rPr>
+                  <m:t>t</m:t>
+                </m:r>
+              </m:sub>
+            </m:sSub>
+          </m:e>
+        </m:acc>
+        <m:r>
+          <w:rPr>
+            <w:rFonts w:ascii="Cambria Math" w:eastAsiaTheme="minorEastAsia" w:hAnsi="Cambria Math"/>
+            <w:lang w:val="en-US"/>
+          </w:rPr>
+          <m:t>=</m:t>
+        </m:r>
+        <m:d>
+          <m:dPr>
+            <m:begChr m:val="["/>
+            <m:endChr m:val="]"/>
+            <m:ctrlPr>
+              <w:rPr>
+                <w:rFonts w:ascii="Cambria Math" w:eastAsiaTheme="minorEastAsia" w:hAnsi="Cambria Math"/>
+                <w:i/>
+                <w:lang w:val="en-US"/>
+              </w:rPr>
+            </m:ctrlPr>
+          </m:dPr>
+          <m:e>
+            <m:m>
+              <m:mPr>
+                <m:mcs>
+                  <m:mc>
+                    <m:mcPr>
+                      <m:count m:val="1"/>
+                      <m:mcJc m:val="center"/>
+                    </m:mcPr>
+                  </m:mc>
+                </m:mcs>
+                <m:ctrlPr>
+                  <w:rPr>
+                    <w:rFonts w:ascii="Cambria Math" w:eastAsiaTheme="minorEastAsia" w:hAnsi="Cambria Math"/>
+                    <w:i/>
+                    <w:lang w:val="en-US"/>
+                  </w:rPr>
+                </m:ctrlPr>
+              </m:mPr>
+              <m:mr>
+                <m:e>
+                  <m:sSub>
+                    <m:sSubPr>
+                      <m:ctrlPr>
+                        <w:rPr>
+                          <w:rFonts w:ascii="Cambria Math" w:eastAsiaTheme="minorEastAsia" w:hAnsi="Cambria Math"/>
+                          <w:i/>
+                          <w:lang w:val="en-US"/>
+                        </w:rPr>
+                      </m:ctrlPr>
+                    </m:sSubPr>
+                    <m:e>
+                      <m:r>
+                        <w:rPr>
+                          <w:rFonts w:ascii="Cambria Math" w:eastAsiaTheme="minorEastAsia" w:hAnsi="Cambria Math"/>
+                          <w:lang w:val="en-US"/>
+                        </w:rPr>
+                        <m:t>p</m:t>
+                      </m:r>
+                    </m:e>
+                    <m:sub>
+                      <m:r>
+                        <w:rPr>
+                          <w:rFonts w:ascii="Cambria Math" w:eastAsiaTheme="minorEastAsia" w:hAnsi="Cambria Math"/>
+                          <w:lang w:val="en-US"/>
+                        </w:rPr>
+                        <m:t>x</m:t>
+                      </m:r>
+                    </m:sub>
+                  </m:sSub>
+                </m:e>
+              </m:mr>
+              <m:mr>
+                <m:e>
+                  <m:sSub>
+                    <m:sSubPr>
+                      <m:ctrlPr>
+                        <w:rPr>
+                          <w:rFonts w:ascii="Cambria Math" w:eastAsiaTheme="minorEastAsia" w:hAnsi="Cambria Math"/>
+                          <w:i/>
+                          <w:lang w:val="en-US"/>
+                        </w:rPr>
+                      </m:ctrlPr>
+                    </m:sSubPr>
+                    <m:e>
+                      <m:r>
+                        <w:rPr>
+                          <w:rFonts w:ascii="Cambria Math" w:eastAsiaTheme="minorEastAsia" w:hAnsi="Cambria Math"/>
+                          <w:lang w:val="en-US"/>
+                        </w:rPr>
+                        <m:t>p</m:t>
+                      </m:r>
+                    </m:e>
+                    <m:sub>
+                      <m:r>
+                        <w:rPr>
+                          <w:rFonts w:ascii="Cambria Math" w:eastAsiaTheme="minorEastAsia" w:hAnsi="Cambria Math"/>
+                          <w:lang w:val="en-US"/>
+                        </w:rPr>
+                        <m:t>y</m:t>
+                      </m:r>
+                    </m:sub>
+                  </m:sSub>
+                  <m:ctrlPr>
+                    <w:rPr>
+                      <w:rFonts w:ascii="Cambria Math" w:eastAsia="Cambria Math" w:hAnsi="Cambria Math" w:cs="Cambria Math"/>
+                      <w:i/>
+                      <w:lang w:val="en-US"/>
+                    </w:rPr>
+                  </m:ctrlPr>
+                </m:e>
+              </m:mr>
+              <m:mr>
+                <m:e>
+                  <m:sSub>
+                    <m:sSubPr>
+                      <m:ctrlPr>
+                        <w:rPr>
+                          <w:rFonts w:ascii="Cambria Math" w:eastAsia="Cambria Math" w:hAnsi="Cambria Math" w:cs="Cambria Math"/>
+                          <w:i/>
+                          <w:lang w:val="en-US"/>
+                        </w:rPr>
+                      </m:ctrlPr>
+                    </m:sSubPr>
+                    <m:e>
+                      <m:r>
+                        <w:rPr>
+                          <w:rFonts w:ascii="Cambria Math" w:eastAsia="Cambria Math" w:hAnsi="Cambria Math" w:cs="Cambria Math"/>
+                          <w:lang w:val="en-US"/>
+                        </w:rPr>
+                        <m:t>v</m:t>
+                      </m:r>
+                    </m:e>
+                    <m:sub>
+                      <m:r>
+                        <w:rPr>
+                          <w:rFonts w:ascii="Cambria Math" w:eastAsia="Cambria Math" w:hAnsi="Cambria Math" w:cs="Cambria Math"/>
+                          <w:lang w:val="en-US"/>
+                        </w:rPr>
+                        <m:t>x</m:t>
+                      </m:r>
+                    </m:sub>
+                  </m:sSub>
+                  <m:ctrlPr>
+                    <w:rPr>
+                      <w:rFonts w:ascii="Cambria Math" w:eastAsia="Cambria Math" w:hAnsi="Cambria Math" w:cs="Cambria Math"/>
+                      <w:i/>
+                      <w:lang w:val="en-US"/>
+                    </w:rPr>
+                  </m:ctrlPr>
+                </m:e>
+              </m:mr>
+              <m:mr>
+                <m:e>
+                  <m:sSub>
+                    <m:sSubPr>
+                      <m:ctrlPr>
+                        <w:rPr>
+                          <w:rFonts w:ascii="Cambria Math" w:eastAsia="Cambria Math" w:hAnsi="Cambria Math" w:cs="Cambria Math"/>
+                          <w:i/>
+                          <w:lang w:val="en-US"/>
+                        </w:rPr>
+                      </m:ctrlPr>
+                    </m:sSubPr>
+                    <m:e>
+                      <m:r>
+                        <w:rPr>
+                          <w:rFonts w:ascii="Cambria Math" w:eastAsia="Cambria Math" w:hAnsi="Cambria Math" w:cs="Cambria Math"/>
+                          <w:lang w:val="en-US"/>
+                        </w:rPr>
+                        <m:t>v</m:t>
+                      </m:r>
+                    </m:e>
+                    <m:sub>
+                      <m:r>
+                        <w:rPr>
+                          <w:rFonts w:ascii="Cambria Math" w:eastAsia="Cambria Math" w:hAnsi="Cambria Math" w:cs="Cambria Math"/>
+                          <w:lang w:val="en-US"/>
+                        </w:rPr>
+                        <m:t>y</m:t>
+                      </m:r>
+                    </m:sub>
+                  </m:sSub>
+                  <m:ctrlPr>
+                    <w:rPr>
+                      <w:rFonts w:ascii="Cambria Math" w:eastAsia="Cambria Math" w:hAnsi="Cambria Math" w:cs="Cambria Math"/>
+                      <w:i/>
+                      <w:lang w:val="en-US"/>
+                    </w:rPr>
+                  </m:ctrlPr>
+                </m:e>
+              </m:mr>
+              <m:mr>
+                <m:e>
+                  <m:r>
+                    <w:rPr>
+                      <w:rFonts w:ascii="Cambria Math" w:eastAsia="Cambria Math" w:hAnsi="Cambria Math" w:cs="Cambria Math"/>
+                      <w:lang w:val="en-US"/>
+                    </w:rPr>
+                    <m:t>θ</m:t>
+                  </m:r>
+                  <m:ctrlPr>
+                    <w:rPr>
+                      <w:rFonts w:ascii="Cambria Math" w:eastAsia="Cambria Math" w:hAnsi="Cambria Math" w:cs="Cambria Math"/>
+                      <w:i/>
+                      <w:lang w:val="en-US"/>
+                    </w:rPr>
+                  </m:ctrlPr>
+                </m:e>
+              </m:mr>
+              <m:mr>
+                <m:e>
+                  <m:r>
+                    <w:rPr>
+                      <w:rFonts w:ascii="Cambria Math" w:eastAsia="Cambria Math" w:hAnsi="Cambria Math" w:cs="Cambria Math"/>
+                      <w:lang w:val="en-US"/>
+                    </w:rPr>
+                    <m:t>ω</m:t>
+                  </m:r>
+                </m:e>
+              </m:mr>
+            </m:m>
+          </m:e>
+        </m:d>
+      </m:oMath>
     </w:p>
     <w:p>
       <w:pPr>
@@ -187,9 +949,11 @@
           <w:szCs w:val="24"/>
           <w:lang w:val="en-US"/>
         </w:rPr>
-        <w:t>Task 4</w:t>
-      </w:r>
-      <w:r>
+        <w:br w:type="page"/>
+      </w:r>
+    </w:p>
+    <w:p>
+      <w:pPr>
         <w:rPr>
           <w:b/>
           <w:bCs/>
@@ -197,33 +961,6 @@
           <w:szCs w:val="24"/>
           <w:lang w:val="en-US"/>
         </w:rPr>
-        <w:t>:</w:t>
-      </w:r>
-    </w:p>
-    <w:p>
-      <w:pPr>
-        <w:rPr>
-          <w:sz w:val="24"/>
-          <w:szCs w:val="24"/>
-          <w:lang w:val="en-US"/>
-        </w:rPr>
-      </w:pPr>
-      <w:r>
-        <w:rPr>
-          <w:sz w:val="24"/>
-          <w:szCs w:val="24"/>
-          <w:lang w:val="en-US"/>
-        </w:rPr>
-        <w:t xml:space="preserve"> </w:t>
-      </w:r>
-    </w:p>
-    <w:p>
-      <w:pPr>
-        <w:rPr>
-          <w:sz w:val="24"/>
-          <w:szCs w:val="24"/>
-          <w:lang w:val="en-US"/>
-        </w:rPr>
       </w:pPr>
       <w:r>
         <w:rPr>
@@ -233,7 +970,8 @@
           <w:szCs w:val="24"/>
           <w:lang w:val="en-US"/>
         </w:rPr>
-        <w:t>Task 5</w:t>
+        <w:lastRenderedPageBreak/>
+        <w:t>Task 4</w:t>
       </w:r>
       <w:r>
         <w:rPr>
@@ -245,6 +983,15 @@
         </w:rPr>
         <w:t>:</w:t>
       </w:r>
+    </w:p>
+    <w:p>
+      <w:pPr>
+        <w:rPr>
+          <w:sz w:val="24"/>
+          <w:szCs w:val="24"/>
+          <w:lang w:val="en-US"/>
+        </w:rPr>
+      </w:pPr>
       <w:r>
         <w:rPr>
           <w:sz w:val="24"/>
@@ -253,34 +1000,182 @@
         </w:rPr>
         <w:t xml:space="preserve"> </w:t>
       </w:r>
-    </w:p>
-    <w:p>
-      <w:pPr>
-        <w:rPr>
-          <w:sz w:val="24"/>
-          <w:szCs w:val="24"/>
-          <w:lang w:val="en-US"/>
-        </w:rPr>
-      </w:pPr>
-    </w:p>
-    <w:p>
-      <w:pPr>
-        <w:rPr>
-          <w:sz w:val="24"/>
-          <w:szCs w:val="24"/>
-          <w:lang w:val="en-US"/>
-        </w:rPr>
-      </w:pPr>
+      <w:r>
+        <w:rPr>
+          <w:sz w:val="24"/>
+          <w:szCs w:val="24"/>
+          <w:lang w:val="en-US"/>
+        </w:rPr>
+        <w:t>The simulation resulted in the following plots:</w:t>
+      </w:r>
+    </w:p>
+    <w:p>
+      <w:pPr>
+        <w:rPr>
+          <w:noProof/>
+          <w:sz w:val="24"/>
+          <w:szCs w:val="24"/>
+          <w:lang w:val="en-US"/>
+        </w:rPr>
+      </w:pPr>
+    </w:p>
+    <w:p>
+      <w:pPr>
+        <w:rPr>
+          <w:sz w:val="24"/>
+          <w:szCs w:val="24"/>
+          <w:lang w:val="en-US"/>
+        </w:rPr>
+      </w:pPr>
+      <w:r>
+        <w:rPr>
+          <w:noProof/>
+          <w:sz w:val="24"/>
+          <w:szCs w:val="24"/>
+          <w:lang w:val="en-US"/>
+        </w:rPr>
+        <w:drawing>
+          <wp:inline distT="0" distB="0" distL="0" distR="0" wp14:anchorId="1F940E9C" wp14:editId="178A1A2D">
+            <wp:extent cx="2845520" cy="2256790"/>
+            <wp:effectExtent l="0" t="0" r="0" b="0"/>
+            <wp:docPr id="254042933" name="Bildobjekt 1" descr="En bild som visar text, diagram, linje, Graf&#10;&#10;Automatiskt genererad beskrivning"/>
+            <wp:cNvGraphicFramePr>
+              <a:graphicFrameLocks xmlns:a="http://schemas.openxmlformats.org/drawingml/2006/main" noChangeAspect="1"/>
+            </wp:cNvGraphicFramePr>
+            <a:graphic xmlns:a="http://schemas.openxmlformats.org/drawingml/2006/main">
+              <a:graphicData uri="http://schemas.openxmlformats.org/drawingml/2006/picture">
+                <pic:pic xmlns:pic="http://schemas.openxmlformats.org/drawingml/2006/picture">
+                  <pic:nvPicPr>
+                    <pic:cNvPr id="254042933" name="Bildobjekt 1" descr="En bild som visar text, diagram, linje, Graf&#10;&#10;Automatiskt genererad beskrivning"/>
+                    <pic:cNvPicPr/>
+                  </pic:nvPicPr>
+                  <pic:blipFill rotWithShape="1">
+                    <a:blip r:embed="rId6">
+                      <a:extLst>
+                        <a:ext uri="{28A0092B-C50C-407E-A947-70E740481C1C}">
+                          <a14:useLocalDpi xmlns:a14="http://schemas.microsoft.com/office/drawing/2010/main" val="0"/>
+                        </a:ext>
+                      </a:extLst>
+                    </a:blip>
+                    <a:srcRect l="2192" t="5848" r="8772"/>
+                    <a:stretch/>
+                  </pic:blipFill>
+                  <pic:spPr bwMode="auto">
+                    <a:xfrm>
+                      <a:off x="0" y="0"/>
+                      <a:ext cx="2870964" cy="2276970"/>
+                    </a:xfrm>
+                    <a:prstGeom prst="rect">
+                      <a:avLst/>
+                    </a:prstGeom>
+                    <a:ln>
+                      <a:noFill/>
+                    </a:ln>
+                    <a:extLst>
+                      <a:ext uri="{53640926-AAD7-44D8-BBD7-CCE9431645EC}">
+                        <a14:shadowObscured xmlns:a14="http://schemas.microsoft.com/office/drawing/2010/main"/>
+                      </a:ext>
+                    </a:extLst>
+                  </pic:spPr>
+                </pic:pic>
+              </a:graphicData>
+            </a:graphic>
+          </wp:inline>
+        </w:drawing>
+      </w:r>
       <w:r>
         <w:rPr>
           <w:b/>
           <w:bCs/>
-          <w:sz w:val="24"/>
-          <w:szCs w:val="24"/>
-          <w:lang w:val="en-US"/>
-        </w:rPr>
-        <w:t>Task 6</w:t>
-      </w:r>
+          <w:noProof/>
+          <w:sz w:val="24"/>
+          <w:szCs w:val="24"/>
+          <w:lang w:val="en-US"/>
+        </w:rPr>
+        <w:drawing>
+          <wp:inline distT="0" distB="0" distL="0" distR="0" wp14:anchorId="18207A99" wp14:editId="0C9B5EEA">
+            <wp:extent cx="2853192" cy="2226310"/>
+            <wp:effectExtent l="0" t="0" r="4445" b="2540"/>
+            <wp:docPr id="596947833" name="Bildobjekt 3" descr="En bild som visar text, diagram, linje, Graf&#10;&#10;Automatiskt genererad beskrivning"/>
+            <wp:cNvGraphicFramePr>
+              <a:graphicFrameLocks xmlns:a="http://schemas.openxmlformats.org/drawingml/2006/main" noChangeAspect="1"/>
+            </wp:cNvGraphicFramePr>
+            <a:graphic xmlns:a="http://schemas.openxmlformats.org/drawingml/2006/main">
+              <a:graphicData uri="http://schemas.openxmlformats.org/drawingml/2006/picture">
+                <pic:pic xmlns:pic="http://schemas.openxmlformats.org/drawingml/2006/picture">
+                  <pic:nvPicPr>
+                    <pic:cNvPr id="596947833" name="Bildobjekt 3" descr="En bild som visar text, diagram, linje, Graf&#10;&#10;Automatiskt genererad beskrivning"/>
+                    <pic:cNvPicPr/>
+                  </pic:nvPicPr>
+                  <pic:blipFill rotWithShape="1">
+                    <a:blip r:embed="rId7">
+                      <a:extLst>
+                        <a:ext uri="{28A0092B-C50C-407E-A947-70E740481C1C}">
+                          <a14:useLocalDpi xmlns:a14="http://schemas.microsoft.com/office/drawing/2010/main" val="0"/>
+                        </a:ext>
+                      </a:extLst>
+                    </a:blip>
+                    <a:srcRect l="2015" t="5617" r="8790" b="1586"/>
+                    <a:stretch/>
+                  </pic:blipFill>
+                  <pic:spPr bwMode="auto">
+                    <a:xfrm>
+                      <a:off x="0" y="0"/>
+                      <a:ext cx="2897483" cy="2260870"/>
+                    </a:xfrm>
+                    <a:prstGeom prst="rect">
+                      <a:avLst/>
+                    </a:prstGeom>
+                    <a:ln>
+                      <a:noFill/>
+                    </a:ln>
+                    <a:extLst>
+                      <a:ext uri="{53640926-AAD7-44D8-BBD7-CCE9431645EC}">
+                        <a14:shadowObscured xmlns:a14="http://schemas.microsoft.com/office/drawing/2010/main"/>
+                      </a:ext>
+                    </a:extLst>
+                  </pic:spPr>
+                </pic:pic>
+              </a:graphicData>
+            </a:graphic>
+          </wp:inline>
+        </w:drawing>
+      </w:r>
+    </w:p>
+    <w:p>
+      <w:pPr>
+        <w:rPr>
+          <w:sz w:val="24"/>
+          <w:szCs w:val="24"/>
+          <w:lang w:val="en-US"/>
+        </w:rPr>
+      </w:pPr>
+    </w:p>
+    <w:p>
+      <w:pPr>
+        <w:rPr>
+          <w:sz w:val="24"/>
+          <w:szCs w:val="24"/>
+          <w:lang w:val="en-US"/>
+        </w:rPr>
+      </w:pPr>
+      <w:r>
+        <w:rPr>
+          <w:sz w:val="24"/>
+          <w:szCs w:val="24"/>
+          <w:lang w:val="en-US"/>
+        </w:rPr>
+        <w:t xml:space="preserve">The position plot in the graph to the right differs in every round? Also happens in task5. </w:t>
+      </w:r>
+    </w:p>
+    <w:p>
+      <w:pPr>
+        <w:rPr>
+          <w:sz w:val="24"/>
+          <w:szCs w:val="24"/>
+          <w:lang w:val="en-US"/>
+        </w:rPr>
+      </w:pPr>
       <w:r>
         <w:rPr>
           <w:b/>
@@ -289,6 +1184,16 @@
           <w:szCs w:val="24"/>
           <w:lang w:val="en-US"/>
         </w:rPr>
+        <w:t>Task 5</w:t>
+      </w:r>
+      <w:r>
+        <w:rPr>
+          <w:b/>
+          <w:bCs/>
+          <w:sz w:val="24"/>
+          <w:szCs w:val="24"/>
+          <w:lang w:val="en-US"/>
+        </w:rPr>
         <w:t>:</w:t>
       </w:r>
       <w:r>
@@ -298,6 +1203,174 @@
           <w:lang w:val="en-US"/>
         </w:rPr>
         <w:t xml:space="preserve"> </w:t>
+      </w:r>
+    </w:p>
+    <w:p>
+      <w:pPr>
+        <w:rPr>
+          <w:noProof/>
+          <w:sz w:val="24"/>
+          <w:szCs w:val="24"/>
+          <w:lang w:val="en-US"/>
+        </w:rPr>
+      </w:pPr>
+      <w:r>
+        <w:rPr>
+          <w:noProof/>
+          <w:sz w:val="24"/>
+          <w:szCs w:val="24"/>
+          <w:lang w:val="en-US"/>
+        </w:rPr>
+        <w:drawing>
+          <wp:inline distT="0" distB="0" distL="0" distR="0" wp14:anchorId="1AE5D921" wp14:editId="621946F4">
+            <wp:extent cx="2859568" cy="2420620"/>
+            <wp:effectExtent l="0" t="0" r="0" b="0"/>
+            <wp:docPr id="91051208" name="Bildobjekt 4" descr="En bild som visar text, diagram, linje, Graf&#10;&#10;Automatiskt genererad beskrivning"/>
+            <wp:cNvGraphicFramePr>
+              <a:graphicFrameLocks xmlns:a="http://schemas.openxmlformats.org/drawingml/2006/main" noChangeAspect="1"/>
+            </wp:cNvGraphicFramePr>
+            <a:graphic xmlns:a="http://schemas.openxmlformats.org/drawingml/2006/main">
+              <a:graphicData uri="http://schemas.openxmlformats.org/drawingml/2006/picture">
+                <pic:pic xmlns:pic="http://schemas.openxmlformats.org/drawingml/2006/picture">
+                  <pic:nvPicPr>
+                    <pic:cNvPr id="91051208" name="Bildobjekt 4" descr="En bild som visar text, diagram, linje, Graf&#10;&#10;Automatiskt genererad beskrivning"/>
+                    <pic:cNvPicPr/>
+                  </pic:nvPicPr>
+                  <pic:blipFill rotWithShape="1">
+                    <a:blip r:embed="rId6">
+                      <a:extLst>
+                        <a:ext uri="{28A0092B-C50C-407E-A947-70E740481C1C}">
+                          <a14:useLocalDpi xmlns:a14="http://schemas.microsoft.com/office/drawing/2010/main" val="0"/>
+                        </a:ext>
+                      </a:extLst>
+                    </a:blip>
+                    <a:srcRect l="2233" r="9167"/>
+                    <a:stretch/>
+                  </pic:blipFill>
+                  <pic:spPr bwMode="auto">
+                    <a:xfrm>
+                      <a:off x="0" y="0"/>
+                      <a:ext cx="2876575" cy="2435016"/>
+                    </a:xfrm>
+                    <a:prstGeom prst="rect">
+                      <a:avLst/>
+                    </a:prstGeom>
+                    <a:ln>
+                      <a:noFill/>
+                    </a:ln>
+                    <a:extLst>
+                      <a:ext uri="{53640926-AAD7-44D8-BBD7-CCE9431645EC}">
+                        <a14:shadowObscured xmlns:a14="http://schemas.microsoft.com/office/drawing/2010/main"/>
+                      </a:ext>
+                    </a:extLst>
+                  </pic:spPr>
+                </pic:pic>
+              </a:graphicData>
+            </a:graphic>
+          </wp:inline>
+        </w:drawing>
+      </w:r>
+      <w:r>
+        <w:rPr>
+          <w:noProof/>
+          <w:sz w:val="24"/>
+          <w:szCs w:val="24"/>
+          <w:lang w:val="en-US"/>
+        </w:rPr>
+        <w:drawing>
+          <wp:inline distT="0" distB="0" distL="0" distR="0" wp14:anchorId="638C5C44" wp14:editId="5C2FED4D">
+            <wp:extent cx="2819400" cy="2391410"/>
+            <wp:effectExtent l="0" t="0" r="0" b="8890"/>
+            <wp:docPr id="505150051" name="Bildobjekt 5" descr="En bild som visar text, diagram, linje, Graf&#10;&#10;Automatiskt genererad beskrivning"/>
+            <wp:cNvGraphicFramePr>
+              <a:graphicFrameLocks xmlns:a="http://schemas.openxmlformats.org/drawingml/2006/main" noChangeAspect="1"/>
+            </wp:cNvGraphicFramePr>
+            <a:graphic xmlns:a="http://schemas.openxmlformats.org/drawingml/2006/main">
+              <a:graphicData uri="http://schemas.openxmlformats.org/drawingml/2006/picture">
+                <pic:pic xmlns:pic="http://schemas.openxmlformats.org/drawingml/2006/picture">
+                  <pic:nvPicPr>
+                    <pic:cNvPr id="505150051" name="Bildobjekt 5" descr="En bild som visar text, diagram, linje, Graf&#10;&#10;Automatiskt genererad beskrivning"/>
+                    <pic:cNvPicPr/>
+                  </pic:nvPicPr>
+                  <pic:blipFill rotWithShape="1">
+                    <a:blip r:embed="rId8">
+                      <a:extLst>
+                        <a:ext uri="{28A0092B-C50C-407E-A947-70E740481C1C}">
+                          <a14:useLocalDpi xmlns:a14="http://schemas.microsoft.com/office/drawing/2010/main" val="0"/>
+                        </a:ext>
+                      </a:extLst>
+                    </a:blip>
+                    <a:srcRect l="2390" r="9186"/>
+                    <a:stretch/>
+                  </pic:blipFill>
+                  <pic:spPr bwMode="auto">
+                    <a:xfrm>
+                      <a:off x="0" y="0"/>
+                      <a:ext cx="2823557" cy="2394936"/>
+                    </a:xfrm>
+                    <a:prstGeom prst="rect">
+                      <a:avLst/>
+                    </a:prstGeom>
+                    <a:ln>
+                      <a:noFill/>
+                    </a:ln>
+                    <a:extLst>
+                      <a:ext uri="{53640926-AAD7-44D8-BBD7-CCE9431645EC}">
+                        <a14:shadowObscured xmlns:a14="http://schemas.microsoft.com/office/drawing/2010/main"/>
+                      </a:ext>
+                    </a:extLst>
+                  </pic:spPr>
+                </pic:pic>
+              </a:graphicData>
+            </a:graphic>
+          </wp:inline>
+        </w:drawing>
+      </w:r>
+    </w:p>
+    <w:p>
+      <w:pPr>
+        <w:rPr>
+          <w:b/>
+          <w:bCs/>
+          <w:sz w:val="24"/>
+          <w:szCs w:val="24"/>
+          <w:lang w:val="en-US"/>
+        </w:rPr>
+      </w:pPr>
+      <w:r>
+        <w:rPr>
+          <w:lang w:val="en-US"/>
+        </w:rPr>
+        <w:t>What do you observe when you feed the system with the previously generated control inputs? What do you believe is the root cause for this behavior?</w:t>
+      </w:r>
+    </w:p>
+    <w:p>
+      <w:pPr>
+        <w:rPr>
+          <w:sz w:val="24"/>
+          <w:szCs w:val="24"/>
+          <w:lang w:val="en-US"/>
+        </w:rPr>
+      </w:pPr>
+      <w:r>
+        <w:rPr>
+          <w:b/>
+          <w:bCs/>
+          <w:sz w:val="24"/>
+          <w:szCs w:val="24"/>
+          <w:lang w:val="en-US"/>
+        </w:rPr>
+        <w:t>Task 6</w:t>
+      </w:r>
+      <w:r>
+        <w:rPr>
+          <w:b/>
+          <w:bCs/>
+          <w:sz w:val="24"/>
+          <w:szCs w:val="24"/>
+          <w:lang w:val="en-US"/>
+        </w:rPr>
+        <w:t>:</w:t>
       </w:r>
     </w:p>
     <w:p>
@@ -827,6 +1900,35 @@
       <w:szCs w:val="56"/>
     </w:rPr>
   </w:style>
+  <w:style w:type="paragraph" w:styleId="Beskrivning">
+    <w:name w:val="caption"/>
+    <w:basedOn w:val="Normal"/>
+    <w:next w:val="Normal"/>
+    <w:uiPriority w:val="35"/>
+    <w:unhideWhenUsed/>
+    <w:qFormat/>
+    <w:rsid w:val="0007225F"/>
+    <w:pPr>
+      <w:spacing w:after="200" w:line="240" w:lineRule="auto"/>
+    </w:pPr>
+    <w:rPr>
+      <w:i/>
+      <w:iCs/>
+      <w:color w:val="44546A" w:themeColor="text2"/>
+      <w:sz w:val="18"/>
+      <w:szCs w:val="18"/>
+    </w:rPr>
+  </w:style>
+  <w:style w:type="character" w:styleId="Platshllartext">
+    <w:name w:val="Placeholder Text"/>
+    <w:basedOn w:val="Standardstycketeckensnitt"/>
+    <w:uiPriority w:val="99"/>
+    <w:semiHidden/>
+    <w:rsid w:val="00D12902"/>
+    <w:rPr>
+      <w:color w:val="808080"/>
+    </w:rPr>
+  </w:style>
 </w:styles>
 </file>
 

</xml_diff>

<commit_message>
Update of the word document. Q7 included
</commit_message>
<xml_diff>
--- a/Assignments/Assignment 2/Assignment2.docx
+++ b/Assignments/Assignment 2/Assignment2.docx
@@ -1,48 +1,25 @@
 
 <file path=word/document.xml><?xml version="1.0" encoding="utf-8"?>
-<w:document xmlns:wpc="http://schemas.microsoft.com/office/word/2010/wordprocessingCanvas" xmlns:cx="http://schemas.microsoft.com/office/drawing/2014/chartex" xmlns:cx1="http://schemas.microsoft.com/office/drawing/2015/9/8/chartex" xmlns:cx2="http://schemas.microsoft.com/office/drawing/2015/10/21/chartex" xmlns:cx3="http://schemas.microsoft.com/office/drawing/2016/5/9/chartex" xmlns:cx4="http://schemas.microsoft.com/office/drawing/2016/5/10/chartex" xmlns:cx5="http://schemas.microsoft.com/office/drawing/2016/5/11/chartex" xmlns:cx6="http://schemas.microsoft.com/office/drawing/2016/5/12/chartex" xmlns:cx7="http://schemas.microsoft.com/office/drawing/2016/5/13/chartex" xmlns:cx8="http://schemas.microsoft.com/office/drawing/2016/5/14/chartex" xmlns:mc="http://schemas.openxmlformats.org/markup-compatibility/2006" xmlns:aink="http://schemas.microsoft.com/office/drawing/2016/ink" xmlns:am3d="http://schemas.microsoft.com/office/drawing/2017/model3d" xmlns:o="urn:schemas-microsoft-com:office:office" xmlns:oel="http://schemas.microsoft.com/office/2019/extlst" xmlns:r="http://schemas.openxmlformats.org/officeDocument/2006/relationships" xmlns:m="http://schemas.openxmlformats.org/officeDocument/2006/math" xmlns:v="urn:schemas-microsoft-com:vml" xmlns:wp14="http://schemas.microsoft.com/office/word/2010/wordprocessingDrawing" xmlns:wp="http://schemas.openxmlformats.org/drawingml/2006/wordprocessingDrawing" xmlns:w10="urn:schemas-microsoft-com:office:word" xmlns:w="http://schemas.openxmlformats.org/wordprocessingml/2006/main" xmlns:w14="http://schemas.microsoft.com/office/word/2010/wordml" xmlns:w15="http://schemas.microsoft.com/office/word/2012/wordml" xmlns:w16cex="http://schemas.microsoft.com/office/word/2018/wordml/cex" xmlns:w16cid="http://schemas.microsoft.com/office/word/2016/wordml/cid" xmlns:w16="http://schemas.microsoft.com/office/word/2018/wordml" xmlns:w16du="http://schemas.microsoft.com/office/word/2023/wordml/word16du" xmlns:w16sdtdh="http://schemas.microsoft.com/office/word/2020/wordml/sdtdatahash" xmlns:w16se="http://schemas.microsoft.com/office/word/2015/wordml/symex" xmlns:wpg="http://schemas.microsoft.com/office/word/2010/wordprocessingGroup" xmlns:wpi="http://schemas.microsoft.com/office/word/2010/wordprocessingInk" xmlns:wne="http://schemas.microsoft.com/office/word/2006/wordml" xmlns:wps="http://schemas.microsoft.com/office/word/2010/wordprocessingShape" mc:Ignorable="w14 w15 w16se w16cid w16 w16cex w16sdtdh wp14">
+<w:document xmlns:wpc="http://schemas.microsoft.com/office/word/2010/wordprocessingCanvas" xmlns:cx="http://schemas.microsoft.com/office/drawing/2014/chartex" xmlns:cx1="http://schemas.microsoft.com/office/drawing/2015/9/8/chartex" xmlns:cx2="http://schemas.microsoft.com/office/drawing/2015/10/21/chartex" xmlns:cx3="http://schemas.microsoft.com/office/drawing/2016/5/9/chartex" xmlns:cx4="http://schemas.microsoft.com/office/drawing/2016/5/10/chartex" xmlns:cx5="http://schemas.microsoft.com/office/drawing/2016/5/11/chartex" xmlns:cx6="http://schemas.microsoft.com/office/drawing/2016/5/12/chartex" xmlns:cx7="http://schemas.microsoft.com/office/drawing/2016/5/13/chartex" xmlns:cx8="http://schemas.microsoft.com/office/drawing/2016/5/14/chartex" xmlns:mc="http://schemas.openxmlformats.org/markup-compatibility/2006" xmlns:aink="http://schemas.microsoft.com/office/drawing/2016/ink" xmlns:am3d="http://schemas.microsoft.com/office/drawing/2017/model3d" xmlns:o="urn:schemas-microsoft-com:office:office" xmlns:oel="http://schemas.microsoft.com/office/2019/extlst" xmlns:r="http://schemas.openxmlformats.org/officeDocument/2006/relationships" xmlns:m="http://schemas.openxmlformats.org/officeDocument/2006/math" xmlns:v="urn:schemas-microsoft-com:vml" xmlns:wp14="http://schemas.microsoft.com/office/word/2010/wordprocessingDrawing" xmlns:wp="http://schemas.openxmlformats.org/drawingml/2006/wordprocessingDrawing" xmlns:w10="urn:schemas-microsoft-com:office:word" xmlns:w="http://schemas.openxmlformats.org/wordprocessingml/2006/main" xmlns:w14="http://schemas.microsoft.com/office/word/2010/wordml" xmlns:w15="http://schemas.microsoft.com/office/word/2012/wordml" xmlns:w16cex="http://schemas.microsoft.com/office/word/2018/wordml/cex" xmlns:w16cid="http://schemas.microsoft.com/office/word/2016/wordml/cid" xmlns:w16="http://schemas.microsoft.com/office/word/2018/wordml" xmlns:w16sdtdh="http://schemas.microsoft.com/office/word/2020/wordml/sdtdatahash" xmlns:w16se="http://schemas.microsoft.com/office/word/2015/wordml/symex" xmlns:wpg="http://schemas.microsoft.com/office/word/2010/wordprocessingGroup" xmlns:wpi="http://schemas.microsoft.com/office/word/2010/wordprocessingInk" xmlns:wne="http://schemas.microsoft.com/office/word/2006/wordml" xmlns:wps="http://schemas.microsoft.com/office/word/2010/wordprocessingShape" mc:Ignorable="w14 w15 w16se w16cid w16 w16cex w16sdtdh wp14">
   <w:body>
     <w:p>
       <w:pPr>
-        <w:pStyle w:val="Rubrik"/>
-        <w:rPr>
-          <w:lang w:val="en-US"/>
-        </w:rPr>
-      </w:pPr>
-      <w:r>
-        <w:rPr>
-          <w:lang w:val="en-US"/>
-        </w:rPr>
+        <w:pStyle w:val="Titel"/>
+      </w:pPr>
+      <w:r>
         <w:t>Assignment 2</w:t>
       </w:r>
     </w:p>
     <w:p>
-      <w:pPr>
-        <w:rPr>
-          <w:lang w:val="en-US"/>
-        </w:rPr>
-      </w:pPr>
-      <w:r>
-        <w:rPr>
-          <w:lang w:val="en-US"/>
-        </w:rPr>
-        <w:t xml:space="preserve">Konrad Dittrich, Simon </w:t>
-      </w:r>
-      <w:proofErr w:type="spellStart"/>
-      <w:r>
-        <w:rPr>
-          <w:lang w:val="en-US"/>
-        </w:rPr>
-        <w:t>Spång</w:t>
-      </w:r>
-      <w:proofErr w:type="spellEnd"/>
-    </w:p>
-    <w:p>
-      <w:pPr>
-        <w:rPr>
-          <w:sz w:val="24"/>
-          <w:szCs w:val="24"/>
-          <w:lang w:val="en-US"/>
+      <w:r>
+        <w:t>Konrad Dittrich, Simon Spång</w:t>
+      </w:r>
+    </w:p>
+    <w:p>
+      <w:pPr>
+        <w:rPr>
+          <w:sz w:val="24"/>
+          <w:szCs w:val="24"/>
         </w:rPr>
       </w:pPr>
       <w:r>
@@ -51,25 +28,13 @@
           <w:bCs/>
           <w:sz w:val="24"/>
           <w:szCs w:val="24"/>
-          <w:lang w:val="en-US"/>
-        </w:rPr>
-        <w:t>Task 1</w:t>
-      </w:r>
-      <w:r>
-        <w:rPr>
-          <w:b/>
-          <w:bCs/>
-          <w:sz w:val="24"/>
-          <w:szCs w:val="24"/>
-          <w:lang w:val="en-US"/>
-        </w:rPr>
-        <w:t>:</w:t>
-      </w:r>
-      <w:r>
-        <w:rPr>
-          <w:sz w:val="24"/>
-          <w:szCs w:val="24"/>
-          <w:lang w:val="en-US"/>
+        </w:rPr>
+        <w:t>Task 1:</w:t>
+      </w:r>
+      <w:r>
+        <w:rPr>
+          <w:sz w:val="24"/>
+          <w:szCs w:val="24"/>
         </w:rPr>
         <w:t xml:space="preserve"> </w:t>
       </w:r>
@@ -148,7 +113,7 @@
           <w:lang w:val="en-US"/>
         </w:rPr>
         <w:drawing>
-          <wp:inline distT="0" distB="0" distL="0" distR="0" wp14:anchorId="64CC1E90" wp14:editId="202A143F">
+          <wp:inline distT="0" distB="0" distL="0" distR="0" wp14:anchorId="64CC1E90" wp14:editId="25B475B8">
             <wp:extent cx="3987800" cy="1940272"/>
             <wp:effectExtent l="0" t="0" r="0" b="3175"/>
             <wp:docPr id="1628113267" name="Bildobjekt 1" descr="En bild som visar text, skärmbild, programvara, Multimedieprogram&#10;&#10;Automatiskt genererad beskrivning"/>
@@ -192,7 +157,7 @@
     </w:p>
     <w:p>
       <w:pPr>
-        <w:pStyle w:val="Beskrivning"/>
+        <w:pStyle w:val="Beschriftung"/>
         <w:jc w:val="center"/>
         <w:rPr>
           <w:sz w:val="24"/>
@@ -420,7 +385,7 @@
     </w:p>
     <w:p>
       <w:pPr>
-        <w:pStyle w:val="Beskrivning"/>
+        <w:pStyle w:val="Beschriftung"/>
         <w:jc w:val="center"/>
         <w:rPr>
           <w:lang w:val="en-US"/>
@@ -459,6 +424,12 @@
           <w:lang w:val="en-US"/>
         </w:rPr>
         <w:t xml:space="preserve"> - Rendezvous constrain</w:t>
+      </w:r>
+      <w:r>
+        <w:rPr>
+          <w:lang w:val="en-US"/>
+        </w:rPr>
+        <w:t>t</w:t>
       </w:r>
       <w:r>
         <w:rPr>
@@ -1006,38 +977,126 @@
           <w:szCs w:val="24"/>
           <w:lang w:val="en-US"/>
         </w:rPr>
-        <w:t>The simulation resulted in the following plots:</w:t>
-      </w:r>
-    </w:p>
-    <w:p>
-      <w:pPr>
+        <w:t>The simulation result</w:t>
+      </w:r>
+      <w:r>
+        <w:rPr>
+          <w:sz w:val="24"/>
+          <w:szCs w:val="24"/>
+          <w:lang w:val="en-US"/>
+        </w:rPr>
+        <w:t xml:space="preserve">s </w:t>
+      </w:r>
+      <w:r>
+        <w:rPr>
+          <w:sz w:val="24"/>
+          <w:szCs w:val="24"/>
+          <w:lang w:val="en-US"/>
+        </w:rPr>
+        <w:t xml:space="preserve">in the </w:t>
+      </w:r>
+      <w:r>
+        <w:rPr>
+          <w:sz w:val="24"/>
+          <w:szCs w:val="24"/>
+          <w:lang w:val="en-US"/>
+        </w:rPr>
+        <w:t xml:space="preserve">trajectory plots, see figure 3. </w:t>
+      </w:r>
+      <w:r>
+        <w:rPr>
+          <w:sz w:val="24"/>
+          <w:szCs w:val="24"/>
+          <w:lang w:val="en-US"/>
+        </w:rPr>
+        <w:t xml:space="preserve">The goal state </w:t>
+      </w:r>
+      <m:oMath>
+        <m:sSub>
+          <m:sSubPr>
+            <m:ctrlPr>
+              <w:rPr>
+                <w:rFonts w:ascii="Cambria Math" w:hAnsi="Cambria Math"/>
+                <w:i/>
+                <w:sz w:val="24"/>
+                <w:szCs w:val="24"/>
+                <w:lang w:val="en-US"/>
+              </w:rPr>
+            </m:ctrlPr>
+          </m:sSubPr>
+          <m:e>
+            <m:r>
+              <w:rPr>
+                <w:rFonts w:ascii="Cambria Math" w:hAnsi="Cambria Math"/>
+                <w:sz w:val="24"/>
+                <w:szCs w:val="24"/>
+                <w:lang w:val="en-US"/>
+              </w:rPr>
+              <m:t>x</m:t>
+            </m:r>
+          </m:e>
+          <m:sub>
+            <m:r>
+              <w:rPr>
+                <w:rFonts w:ascii="Cambria Math" w:hAnsi="Cambria Math"/>
+                <w:sz w:val="24"/>
+                <w:szCs w:val="24"/>
+                <w:lang w:val="en-US"/>
+              </w:rPr>
+              <m:t>ref</m:t>
+            </m:r>
+          </m:sub>
+        </m:sSub>
+      </m:oMath>
+      <w:r>
+        <w:rPr>
+          <w:rFonts w:eastAsiaTheme="minorEastAsia"/>
+          <w:sz w:val="24"/>
+          <w:szCs w:val="24"/>
+          <w:lang w:val="en-US"/>
+        </w:rPr>
+        <w:t xml:space="preserve"> is reached after ca. </w:t>
+      </w:r>
+      <m:oMath>
+        <m:r>
+          <w:rPr>
+            <w:rFonts w:ascii="Cambria Math" w:eastAsiaTheme="minorEastAsia" w:hAnsi="Cambria Math"/>
+            <w:sz w:val="24"/>
+            <w:szCs w:val="24"/>
+            <w:lang w:val="en-US"/>
+          </w:rPr>
+          <m:t>t=25 sec.</m:t>
+        </m:r>
+      </m:oMath>
+      <w:r>
+        <w:rPr>
+          <w:rFonts w:eastAsiaTheme="minorEastAsia"/>
+          <w:sz w:val="24"/>
+          <w:szCs w:val="24"/>
+          <w:lang w:val="en-US"/>
+        </w:rPr>
+        <w:t xml:space="preserve"> The system behaves as expected and specified. </w:t>
+      </w:r>
+    </w:p>
+    <w:p>
+      <w:pPr>
+        <w:keepNext/>
+        <w:jc w:val="center"/>
+        <w:rPr>
+          <w:lang w:val="en-US"/>
+        </w:rPr>
+      </w:pPr>
+      <w:r>
         <w:rPr>
           <w:noProof/>
           <w:sz w:val="24"/>
           <w:szCs w:val="24"/>
           <w:lang w:val="en-US"/>
         </w:rPr>
-      </w:pPr>
-    </w:p>
-    <w:p>
-      <w:pPr>
-        <w:rPr>
-          <w:sz w:val="24"/>
-          <w:szCs w:val="24"/>
-          <w:lang w:val="en-US"/>
-        </w:rPr>
-      </w:pPr>
-      <w:r>
-        <w:rPr>
-          <w:noProof/>
-          <w:sz w:val="24"/>
-          <w:szCs w:val="24"/>
-          <w:lang w:val="en-US"/>
-        </w:rPr>
         <w:drawing>
-          <wp:inline distT="0" distB="0" distL="0" distR="0" wp14:anchorId="1F940E9C" wp14:editId="178A1A2D">
-            <wp:extent cx="2845520" cy="2256790"/>
-            <wp:effectExtent l="0" t="0" r="0" b="0"/>
+          <wp:inline distT="0" distB="0" distL="0" distR="0" wp14:anchorId="1F940E9C" wp14:editId="4D57A8F7">
+            <wp:extent cx="2880000" cy="2284135"/>
+            <wp:effectExtent l="0" t="0" r="0" b="1905"/>
             <wp:docPr id="254042933" name="Bildobjekt 1" descr="En bild som visar text, diagram, linje, Graf&#10;&#10;Automatiskt genererad beskrivning"/>
             <wp:cNvGraphicFramePr>
               <a:graphicFrameLocks xmlns:a="http://schemas.openxmlformats.org/drawingml/2006/main" noChangeAspect="1"/>
@@ -1063,7 +1122,7 @@
                   <pic:spPr bwMode="auto">
                     <a:xfrm>
                       <a:off x="0" y="0"/>
-                      <a:ext cx="2870964" cy="2276970"/>
+                      <a:ext cx="2880000" cy="2284135"/>
                     </a:xfrm>
                     <a:prstGeom prst="rect">
                       <a:avLst/>
@@ -1083,6 +1142,215 @@
           </wp:inline>
         </w:drawing>
       </w:r>
+    </w:p>
+    <w:p>
+      <w:pPr>
+        <w:pStyle w:val="Beschriftung"/>
+        <w:jc w:val="center"/>
+        <w:rPr>
+          <w:lang w:val="en-US"/>
+        </w:rPr>
+      </w:pPr>
+      <w:r>
+        <w:rPr>
+          <w:lang w:val="en-US"/>
+        </w:rPr>
+        <w:t xml:space="preserve">Figure </w:t>
+      </w:r>
+      <w:r>
+        <w:fldChar w:fldCharType="begin"/>
+      </w:r>
+      <w:r>
+        <w:rPr>
+          <w:lang w:val="en-US"/>
+        </w:rPr>
+        <w:instrText xml:space="preserve"> SEQ Figure \* ARABIC </w:instrText>
+      </w:r>
+      <w:r>
+        <w:fldChar w:fldCharType="separate"/>
+      </w:r>
+      <w:r>
+        <w:rPr>
+          <w:noProof/>
+          <w:lang w:val="en-US"/>
+        </w:rPr>
+        <w:t>3</w:t>
+      </w:r>
+      <w:r>
+        <w:fldChar w:fldCharType="end"/>
+      </w:r>
+      <w:r>
+        <w:rPr>
+          <w:lang w:val="en-US"/>
+        </w:rPr>
+        <w:t>: Trajectory in x and y-direction</w:t>
+      </w:r>
+    </w:p>
+    <w:p>
+      <w:pPr>
+        <w:rPr>
+          <w:sz w:val="24"/>
+          <w:szCs w:val="24"/>
+          <w:lang w:val="en-US"/>
+        </w:rPr>
+      </w:pPr>
+      <w:r>
+        <w:rPr>
+          <w:b/>
+          <w:bCs/>
+          <w:sz w:val="24"/>
+          <w:szCs w:val="24"/>
+          <w:lang w:val="en-US"/>
+        </w:rPr>
+        <w:t>Task 5</w:t>
+      </w:r>
+      <w:r>
+        <w:rPr>
+          <w:b/>
+          <w:bCs/>
+          <w:sz w:val="24"/>
+          <w:szCs w:val="24"/>
+          <w:lang w:val="en-US"/>
+        </w:rPr>
+        <w:t>:</w:t>
+      </w:r>
+      <w:r>
+        <w:rPr>
+          <w:sz w:val="24"/>
+          <w:szCs w:val="24"/>
+          <w:lang w:val="en-US"/>
+        </w:rPr>
+        <w:t xml:space="preserve"> </w:t>
+      </w:r>
+    </w:p>
+    <w:p>
+      <w:pPr>
+        <w:rPr>
+          <w:sz w:val="24"/>
+          <w:szCs w:val="24"/>
+          <w:lang w:val="en-US"/>
+        </w:rPr>
+      </w:pPr>
+      <w:r>
+        <w:rPr>
+          <w:sz w:val="24"/>
+          <w:szCs w:val="24"/>
+          <w:lang w:val="en-US"/>
+        </w:rPr>
+        <w:t xml:space="preserve">Since the thruster </w:t>
+      </w:r>
+      <m:oMath>
+        <m:sSub>
+          <m:sSubPr>
+            <m:ctrlPr>
+              <w:rPr>
+                <w:rFonts w:ascii="Cambria Math" w:hAnsi="Cambria Math"/>
+                <w:i/>
+                <w:sz w:val="24"/>
+                <w:szCs w:val="24"/>
+                <w:lang w:val="en-US"/>
+              </w:rPr>
+            </m:ctrlPr>
+          </m:sSubPr>
+          <m:e>
+            <m:r>
+              <w:rPr>
+                <w:rFonts w:ascii="Cambria Math" w:hAnsi="Cambria Math"/>
+                <w:sz w:val="24"/>
+                <w:szCs w:val="24"/>
+                <w:lang w:val="en-US"/>
+              </w:rPr>
+              <m:t>u</m:t>
+            </m:r>
+          </m:e>
+          <m:sub>
+            <m:r>
+              <w:rPr>
+                <w:rFonts w:ascii="Cambria Math" w:hAnsi="Cambria Math"/>
+                <w:sz w:val="24"/>
+                <w:szCs w:val="24"/>
+                <w:lang w:val="en-US"/>
+              </w:rPr>
+              <m:t>2</m:t>
+            </m:r>
+          </m:sub>
+        </m:sSub>
+      </m:oMath>
+      <w:r>
+        <w:rPr>
+          <w:rFonts w:eastAsiaTheme="minorEastAsia"/>
+          <w:sz w:val="24"/>
+          <w:szCs w:val="24"/>
+          <w:lang w:val="en-US"/>
+        </w:rPr>
+        <w:t xml:space="preserve"> is broken</w:t>
+      </w:r>
+      <w:r>
+        <w:rPr>
+          <w:rFonts w:eastAsiaTheme="minorEastAsia"/>
+          <w:sz w:val="24"/>
+          <w:szCs w:val="24"/>
+          <w:lang w:val="en-US"/>
+        </w:rPr>
+        <w:t xml:space="preserve"> the Force input is heavily disturbed. This leads to deviations in the control of the position. As a result, the reference state is not reached during simulation time. The root cause for this behavior is that the control is not able to compensate the deviations of the input signal of </w:t>
+      </w:r>
+      <m:oMath>
+        <m:sSub>
+          <m:sSubPr>
+            <m:ctrlPr>
+              <w:rPr>
+                <w:rFonts w:ascii="Cambria Math" w:eastAsiaTheme="minorEastAsia" w:hAnsi="Cambria Math"/>
+                <w:i/>
+                <w:sz w:val="24"/>
+                <w:szCs w:val="24"/>
+                <w:lang w:val="en-US"/>
+              </w:rPr>
+            </m:ctrlPr>
+          </m:sSubPr>
+          <m:e>
+            <m:r>
+              <w:rPr>
+                <w:rFonts w:ascii="Cambria Math" w:eastAsiaTheme="minorEastAsia" w:hAnsi="Cambria Math"/>
+                <w:sz w:val="24"/>
+                <w:szCs w:val="24"/>
+                <w:lang w:val="en-US"/>
+              </w:rPr>
+              <m:t>u</m:t>
+            </m:r>
+          </m:e>
+          <m:sub>
+            <m:r>
+              <w:rPr>
+                <w:rFonts w:ascii="Cambria Math" w:eastAsiaTheme="minorEastAsia" w:hAnsi="Cambria Math"/>
+                <w:sz w:val="24"/>
+                <w:szCs w:val="24"/>
+                <w:lang w:val="en-US"/>
+              </w:rPr>
+              <m:t>2</m:t>
+            </m:r>
+          </m:sub>
+        </m:sSub>
+      </m:oMath>
+      <w:r>
+        <w:rPr>
+          <w:rFonts w:eastAsiaTheme="minorEastAsia"/>
+          <w:sz w:val="24"/>
+          <w:szCs w:val="24"/>
+          <w:lang w:val="en-US"/>
+        </w:rPr>
+        <w:t xml:space="preserve"> since the design of the control is not robust enough.</w:t>
+      </w:r>
+    </w:p>
+    <w:p>
+      <w:pPr>
+        <w:jc w:val="center"/>
+        <w:rPr>
+          <w:noProof/>
+          <w:sz w:val="24"/>
+          <w:szCs w:val="24"/>
+          <w:lang w:val="en-US"/>
+        </w:rPr>
+      </w:pPr>
       <w:r>
         <w:rPr>
           <w:b/>
@@ -1093,9 +1361,9 @@
           <w:lang w:val="en-US"/>
         </w:rPr>
         <w:drawing>
-          <wp:inline distT="0" distB="0" distL="0" distR="0" wp14:anchorId="18207A99" wp14:editId="0C9B5EEA">
-            <wp:extent cx="2853192" cy="2226310"/>
-            <wp:effectExtent l="0" t="0" r="4445" b="2540"/>
+          <wp:inline distT="0" distB="0" distL="0" distR="0" wp14:anchorId="73A36C52" wp14:editId="4F703837">
+            <wp:extent cx="2880000" cy="2247228"/>
+            <wp:effectExtent l="0" t="0" r="0" b="1270"/>
             <wp:docPr id="596947833" name="Bildobjekt 3" descr="En bild som visar text, diagram, linje, Graf&#10;&#10;Automatiskt genererad beskrivning"/>
             <wp:cNvGraphicFramePr>
               <a:graphicFrameLocks xmlns:a="http://schemas.openxmlformats.org/drawingml/2006/main" noChangeAspect="1"/>
@@ -1121,7 +1389,7 @@
                   <pic:spPr bwMode="auto">
                     <a:xfrm>
                       <a:off x="0" y="0"/>
-                      <a:ext cx="2897483" cy="2260870"/>
+                      <a:ext cx="2880000" cy="2247228"/>
                     </a:xfrm>
                     <a:prstGeom prst="rect">
                       <a:avLst/>
@@ -1145,47 +1413,13 @@
     <w:p>
       <w:pPr>
         <w:rPr>
-          <w:sz w:val="24"/>
-          <w:szCs w:val="24"/>
-          <w:lang w:val="en-US"/>
-        </w:rPr>
-      </w:pPr>
-    </w:p>
-    <w:p>
-      <w:pPr>
-        <w:rPr>
-          <w:sz w:val="24"/>
-          <w:szCs w:val="24"/>
-          <w:lang w:val="en-US"/>
-        </w:rPr>
-      </w:pPr>
-      <w:r>
-        <w:rPr>
-          <w:sz w:val="24"/>
-          <w:szCs w:val="24"/>
-          <w:lang w:val="en-US"/>
-        </w:rPr>
-        <w:t xml:space="preserve">The position plot in the graph to the right differs in every round? Also happens in task5. </w:t>
-      </w:r>
-    </w:p>
-    <w:p>
-      <w:pPr>
-        <w:rPr>
-          <w:sz w:val="24"/>
-          <w:szCs w:val="24"/>
-          <w:lang w:val="en-US"/>
-        </w:rPr>
-      </w:pPr>
-      <w:r>
-        <w:rPr>
           <w:b/>
           <w:bCs/>
           <w:sz w:val="24"/>
           <w:szCs w:val="24"/>
           <w:lang w:val="en-US"/>
         </w:rPr>
-        <w:t>Task 5</w:t>
-      </w:r>
+      </w:pPr>
       <w:r>
         <w:rPr>
           <w:b/>
@@ -1194,8 +1428,170 @@
           <w:szCs w:val="24"/>
           <w:lang w:val="en-US"/>
         </w:rPr>
+        <w:t>Task 6</w:t>
+      </w:r>
+      <w:r>
+        <w:rPr>
+          <w:b/>
+          <w:bCs/>
+          <w:sz w:val="24"/>
+          <w:szCs w:val="24"/>
+          <w:lang w:val="en-US"/>
+        </w:rPr>
         <w:t>:</w:t>
       </w:r>
+    </w:p>
+    <w:p>
+      <w:pPr>
+        <w:rPr>
+          <w:rFonts w:eastAsiaTheme="minorEastAsia"/>
+          <w:sz w:val="24"/>
+          <w:szCs w:val="24"/>
+          <w:lang w:val="en-US"/>
+        </w:rPr>
+      </w:pPr>
+      <w:r>
+        <w:rPr>
+          <w:sz w:val="24"/>
+          <w:szCs w:val="24"/>
+          <w:lang w:val="en-US"/>
+        </w:rPr>
+        <w:t xml:space="preserve">To fix the deviation in </w:t>
+      </w:r>
+      <m:oMath>
+        <m:r>
+          <w:rPr>
+            <w:rFonts w:ascii="Cambria Math" w:hAnsi="Cambria Math"/>
+            <w:sz w:val="24"/>
+            <w:szCs w:val="24"/>
+            <w:lang w:val="en-US"/>
+          </w:rPr>
+          <m:t>y</m:t>
+        </m:r>
+      </m:oMath>
+      <w:r>
+        <w:rPr>
+          <w:rFonts w:eastAsiaTheme="minorEastAsia"/>
+          <w:sz w:val="24"/>
+          <w:szCs w:val="24"/>
+          <w:lang w:val="en-US"/>
+        </w:rPr>
+        <w:t xml:space="preserve"> caused by the </w:t>
+      </w:r>
+      <w:r>
+        <w:rPr>
+          <w:sz w:val="24"/>
+          <w:szCs w:val="24"/>
+          <w:lang w:val="en-US"/>
+        </w:rPr>
+        <w:t xml:space="preserve">noisy </w:t>
+      </w:r>
+      <m:oMath>
+        <m:sSub>
+          <m:sSubPr>
+            <m:ctrlPr>
+              <w:rPr>
+                <w:rFonts w:ascii="Cambria Math" w:hAnsi="Cambria Math"/>
+                <w:i/>
+                <w:sz w:val="24"/>
+                <w:szCs w:val="24"/>
+                <w:lang w:val="en-US"/>
+              </w:rPr>
+            </m:ctrlPr>
+          </m:sSubPr>
+          <m:e>
+            <m:r>
+              <w:rPr>
+                <w:rFonts w:ascii="Cambria Math" w:hAnsi="Cambria Math"/>
+                <w:sz w:val="24"/>
+                <w:szCs w:val="24"/>
+                <w:lang w:val="en-US"/>
+              </w:rPr>
+              <m:t>u</m:t>
+            </m:r>
+          </m:e>
+          <m:sub>
+            <m:r>
+              <w:rPr>
+                <w:rFonts w:ascii="Cambria Math" w:hAnsi="Cambria Math"/>
+                <w:sz w:val="24"/>
+                <w:szCs w:val="24"/>
+                <w:lang w:val="en-US"/>
+              </w:rPr>
+              <m:t>2</m:t>
+            </m:r>
+          </m:sub>
+        </m:sSub>
+      </m:oMath>
+      <w:r>
+        <w:rPr>
+          <w:rFonts w:eastAsiaTheme="minorEastAsia"/>
+          <w:sz w:val="24"/>
+          <w:szCs w:val="24"/>
+          <w:lang w:val="en-US"/>
+        </w:rPr>
+        <w:t>-signal we could add a feedback-loop, since this additional policy can reduce the effects of unforeseen disturbances and make the control more robust, see Lecture Chapter 3.1.</w:t>
+      </w:r>
+    </w:p>
+    <w:p>
+      <w:pPr>
+        <w:rPr>
+          <w:rFonts w:eastAsiaTheme="minorEastAsia"/>
+          <w:sz w:val="24"/>
+          <w:szCs w:val="24"/>
+          <w:lang w:val="en-US"/>
+        </w:rPr>
+      </w:pPr>
+    </w:p>
+    <w:p>
+      <w:pPr>
+        <w:rPr>
+          <w:rFonts w:eastAsiaTheme="minorEastAsia"/>
+          <w:sz w:val="24"/>
+          <w:szCs w:val="24"/>
+          <w:lang w:val="en-US"/>
+        </w:rPr>
+      </w:pPr>
+    </w:p>
+    <w:p>
+      <w:pPr>
+        <w:rPr>
+          <w:rFonts w:eastAsiaTheme="minorEastAsia"/>
+          <w:sz w:val="24"/>
+          <w:szCs w:val="24"/>
+          <w:lang w:val="en-US"/>
+        </w:rPr>
+      </w:pPr>
+    </w:p>
+    <w:p>
+      <w:pPr>
+        <w:rPr>
+          <w:sz w:val="24"/>
+          <w:szCs w:val="24"/>
+          <w:lang w:val="en-US"/>
+        </w:rPr>
+      </w:pPr>
+      <w:r>
+        <w:rPr>
+          <w:b/>
+          <w:bCs/>
+          <w:sz w:val="24"/>
+          <w:szCs w:val="24"/>
+          <w:lang w:val="en-US"/>
+        </w:rPr>
+        <w:lastRenderedPageBreak/>
+        <w:t>Task 7</w:t>
+      </w:r>
+      <w:r>
+        <w:rPr>
+          <w:b/>
+          <w:bCs/>
+          <w:sz w:val="24"/>
+          <w:szCs w:val="24"/>
+          <w:lang w:val="en-US"/>
+        </w:rPr>
+        <w:t>:</w:t>
+      </w:r>
       <w:r>
         <w:rPr>
           <w:sz w:val="24"/>
@@ -1208,24 +1604,211 @@
     <w:p>
       <w:pPr>
         <w:rPr>
+          <w:sz w:val="24"/>
+          <w:szCs w:val="24"/>
+          <w:lang w:val="en-US"/>
+        </w:rPr>
+      </w:pPr>
+      <w:r>
+        <w:rPr>
+          <w:sz w:val="24"/>
+          <w:szCs w:val="24"/>
+          <w:lang w:val="en-US"/>
+        </w:rPr>
+        <w:t>The model</w:t>
+      </w:r>
+      <w:r>
+        <w:rPr>
+          <w:sz w:val="24"/>
+          <w:szCs w:val="24"/>
+          <w:lang w:val="en-US"/>
+        </w:rPr>
+        <w:t xml:space="preserve"> is to</w:t>
+      </w:r>
+      <w:r>
+        <w:rPr>
+          <w:sz w:val="24"/>
+          <w:szCs w:val="24"/>
+          <w:lang w:val="en-US"/>
+        </w:rPr>
+        <w:t xml:space="preserve"> be extended by the third dimension by expanding the </w:t>
+      </w:r>
+      <w:r>
+        <w:rPr>
+          <w:i/>
+          <w:iCs/>
+          <w:sz w:val="24"/>
+          <w:szCs w:val="24"/>
+          <w:lang w:val="en-US"/>
+        </w:rPr>
+        <w:t>cartesi</w:t>
+      </w:r>
+      <w:r>
+        <w:rPr>
+          <w:i/>
+          <w:iCs/>
+          <w:sz w:val="24"/>
+          <w:szCs w:val="24"/>
+          <w:lang w:val="en-US"/>
+        </w:rPr>
+        <w:t>a</w:t>
+      </w:r>
+      <w:r>
+        <w:rPr>
+          <w:i/>
+          <w:iCs/>
+          <w:sz w:val="24"/>
+          <w:szCs w:val="24"/>
+          <w:lang w:val="en-US"/>
+        </w:rPr>
+        <w:t>na_3d_dynamics</w:t>
+      </w:r>
+      <w:r>
+        <w:rPr>
+          <w:sz w:val="24"/>
+          <w:szCs w:val="24"/>
+          <w:lang w:val="en-US"/>
+        </w:rPr>
+        <w:t>-function.</w:t>
+      </w:r>
+      <w:r>
+        <w:rPr>
+          <w:sz w:val="24"/>
+          <w:szCs w:val="24"/>
+          <w:lang w:val="en-US"/>
+        </w:rPr>
+        <w:t xml:space="preserve"> The Trajectories are plotted in figure 4.</w:t>
+      </w:r>
+      <w:r>
+        <w:rPr>
+          <w:sz w:val="24"/>
+          <w:szCs w:val="24"/>
+          <w:lang w:val="en-US"/>
+        </w:rPr>
+        <w:t xml:space="preserve"> A new controller </w:t>
+      </w:r>
+      <w:proofErr w:type="spellStart"/>
+      <w:r>
+        <w:rPr>
+          <w:i/>
+          <w:iCs/>
+          <w:sz w:val="24"/>
+          <w:szCs w:val="24"/>
+          <w:lang w:val="en-US"/>
+        </w:rPr>
+        <w:t>ctrl_wz</w:t>
+      </w:r>
+      <w:proofErr w:type="spellEnd"/>
+      <w:r>
+        <w:rPr>
+          <w:i/>
+          <w:iCs/>
+          <w:sz w:val="24"/>
+          <w:szCs w:val="24"/>
+          <w:lang w:val="en-US"/>
+        </w:rPr>
+        <w:t xml:space="preserve"> </w:t>
+      </w:r>
+      <w:r>
+        <w:rPr>
+          <w:sz w:val="24"/>
+          <w:szCs w:val="24"/>
+          <w:lang w:val="en-US"/>
+        </w:rPr>
+        <w:t>is used</w:t>
+      </w:r>
+      <w:r>
+        <w:rPr>
+          <w:sz w:val="24"/>
+          <w:szCs w:val="24"/>
+          <w:lang w:val="en-US"/>
+        </w:rPr>
+        <w:t xml:space="preserve"> which needed </w:t>
+      </w:r>
+      <w:r>
+        <w:rPr>
+          <w:sz w:val="24"/>
+          <w:szCs w:val="24"/>
+          <w:lang w:val="en-US"/>
+        </w:rPr>
+        <w:t>3.73</w:t>
+      </w:r>
+      <w:r>
+        <w:rPr>
+          <w:sz w:val="24"/>
+          <w:szCs w:val="24"/>
+          <w:lang w:val="en-US"/>
+        </w:rPr>
+        <w:t xml:space="preserve"> </w:t>
+      </w:r>
+      <w:r>
+        <w:rPr>
+          <w:sz w:val="24"/>
+          <w:szCs w:val="24"/>
+          <w:lang w:val="en-US"/>
+        </w:rPr>
+        <w:t>seconds to obtain a solution.</w:t>
+      </w:r>
+      <w:r>
+        <w:rPr>
+          <w:sz w:val="24"/>
+          <w:szCs w:val="24"/>
+          <w:lang w:val="en-US"/>
+        </w:rPr>
+        <w:t xml:space="preserve"> The 2d-simulation took </w:t>
+      </w:r>
+      <w:r>
+        <w:rPr>
+          <w:sz w:val="24"/>
+          <w:szCs w:val="24"/>
+          <w:lang w:val="en-US"/>
+        </w:rPr>
+        <w:t>0.52</w:t>
+      </w:r>
+      <w:r>
+        <w:rPr>
+          <w:sz w:val="24"/>
+          <w:szCs w:val="24"/>
+          <w:lang w:val="en-US"/>
+        </w:rPr>
+        <w:t xml:space="preserve"> seconds. </w:t>
+      </w:r>
+      <w:proofErr w:type="gramStart"/>
+      <w:r>
+        <w:rPr>
+          <w:sz w:val="24"/>
+          <w:szCs w:val="24"/>
+          <w:lang w:val="en-US"/>
+        </w:rPr>
+        <w:t>So</w:t>
+      </w:r>
+      <w:proofErr w:type="gramEnd"/>
+      <w:r>
+        <w:rPr>
+          <w:sz w:val="24"/>
+          <w:szCs w:val="24"/>
+          <w:lang w:val="en-US"/>
+        </w:rPr>
+        <w:t xml:space="preserve"> it’s by factor 7,17 more time consuming to add the third dimension.</w:t>
+      </w:r>
+    </w:p>
+    <w:p>
+      <w:pPr>
+        <w:keepNext/>
+        <w:jc w:val="center"/>
+      </w:pPr>
+      <w:r>
+        <w:rPr>
           <w:noProof/>
           <w:sz w:val="24"/>
           <w:szCs w:val="24"/>
           <w:lang w:val="en-US"/>
         </w:rPr>
-      </w:pPr>
-      <w:r>
-        <w:rPr>
-          <w:noProof/>
-          <w:sz w:val="24"/>
-          <w:szCs w:val="24"/>
-          <w:lang w:val="en-US"/>
-        </w:rPr>
         <w:drawing>
-          <wp:inline distT="0" distB="0" distL="0" distR="0" wp14:anchorId="1AE5D921" wp14:editId="621946F4">
-            <wp:extent cx="2859568" cy="2420620"/>
-            <wp:effectExtent l="0" t="0" r="0" b="0"/>
-            <wp:docPr id="91051208" name="Bildobjekt 4" descr="En bild som visar text, diagram, linje, Graf&#10;&#10;Automatiskt genererad beskrivning"/>
+          <wp:inline distT="0" distB="0" distL="0" distR="0" wp14:anchorId="4EDB6952" wp14:editId="3B76FBCB">
+            <wp:extent cx="3600000" cy="2861905"/>
+            <wp:effectExtent l="0" t="0" r="635" b="0"/>
+            <wp:docPr id="928877371" name="Grafik 1" descr="Ein Bild, das Text, Diagramm, Reihe, parallel enthält.&#10;&#10;Automatisch generierte Beschreibung"/>
             <wp:cNvGraphicFramePr>
               <a:graphicFrameLocks xmlns:a="http://schemas.openxmlformats.org/drawingml/2006/main" noChangeAspect="1"/>
             </wp:cNvGraphicFramePr>
@@ -1233,36 +1816,29 @@
               <a:graphicData uri="http://schemas.openxmlformats.org/drawingml/2006/picture">
                 <pic:pic xmlns:pic="http://schemas.openxmlformats.org/drawingml/2006/picture">
                   <pic:nvPicPr>
-                    <pic:cNvPr id="91051208" name="Bildobjekt 4" descr="En bild som visar text, diagram, linje, Graf&#10;&#10;Automatiskt genererad beskrivning"/>
+                    <pic:cNvPr id="928877371" name="Grafik 1" descr="Ein Bild, das Text, Diagramm, Reihe, parallel enthält.&#10;&#10;Automatisch generierte Beschreibung"/>
                     <pic:cNvPicPr/>
                   </pic:nvPicPr>
-                  <pic:blipFill rotWithShape="1">
-                    <a:blip r:embed="rId6">
+                  <pic:blipFill>
+                    <a:blip r:embed="rId8" cstate="print">
                       <a:extLst>
                         <a:ext uri="{28A0092B-C50C-407E-A947-70E740481C1C}">
                           <a14:useLocalDpi xmlns:a14="http://schemas.microsoft.com/office/drawing/2010/main" val="0"/>
                         </a:ext>
                       </a:extLst>
                     </a:blip>
-                    <a:srcRect l="2233" r="9167"/>
-                    <a:stretch/>
+                    <a:stretch>
+                      <a:fillRect/>
+                    </a:stretch>
                   </pic:blipFill>
-                  <pic:spPr bwMode="auto">
+                  <pic:spPr>
                     <a:xfrm>
                       <a:off x="0" y="0"/>
-                      <a:ext cx="2876575" cy="2435016"/>
+                      <a:ext cx="3600000" cy="2861905"/>
                     </a:xfrm>
                     <a:prstGeom prst="rect">
                       <a:avLst/>
                     </a:prstGeom>
-                    <a:ln>
-                      <a:noFill/>
-                    </a:ln>
-                    <a:extLst>
-                      <a:ext uri="{53640926-AAD7-44D8-BBD7-CCE9431645EC}">
-                        <a14:shadowObscured xmlns:a14="http://schemas.microsoft.com/office/drawing/2010/main"/>
-                      </a:ext>
-                    </a:extLst>
                   </pic:spPr>
                 </pic:pic>
               </a:graphicData>
@@ -1270,153 +1846,74 @@
           </wp:inline>
         </w:drawing>
       </w:r>
+    </w:p>
+    <w:p>
+      <w:pPr>
+        <w:pStyle w:val="Beschriftung"/>
+        <w:jc w:val="center"/>
+        <w:rPr>
+          <w:sz w:val="24"/>
+          <w:szCs w:val="24"/>
+          <w:lang w:val="en-US"/>
+        </w:rPr>
+      </w:pPr>
+      <w:r>
+        <w:rPr>
+          <w:lang w:val="en-US"/>
+        </w:rPr>
+        <w:t xml:space="preserve">Figure </w:t>
+      </w:r>
+      <w:r>
+        <w:fldChar w:fldCharType="begin"/>
+      </w:r>
+      <w:r>
+        <w:rPr>
+          <w:lang w:val="en-US"/>
+        </w:rPr>
+        <w:instrText xml:space="preserve"> SEQ Figure \* ARABIC </w:instrText>
+      </w:r>
+      <w:r>
+        <w:fldChar w:fldCharType="separate"/>
+      </w:r>
       <w:r>
         <w:rPr>
           <w:noProof/>
-          <w:sz w:val="24"/>
-          <w:szCs w:val="24"/>
-          <w:lang w:val="en-US"/>
-        </w:rPr>
-        <w:drawing>
-          <wp:inline distT="0" distB="0" distL="0" distR="0" wp14:anchorId="638C5C44" wp14:editId="5C2FED4D">
-            <wp:extent cx="2819400" cy="2391410"/>
-            <wp:effectExtent l="0" t="0" r="0" b="8890"/>
-            <wp:docPr id="505150051" name="Bildobjekt 5" descr="En bild som visar text, diagram, linje, Graf&#10;&#10;Automatiskt genererad beskrivning"/>
-            <wp:cNvGraphicFramePr>
-              <a:graphicFrameLocks xmlns:a="http://schemas.openxmlformats.org/drawingml/2006/main" noChangeAspect="1"/>
-            </wp:cNvGraphicFramePr>
-            <a:graphic xmlns:a="http://schemas.openxmlformats.org/drawingml/2006/main">
-              <a:graphicData uri="http://schemas.openxmlformats.org/drawingml/2006/picture">
-                <pic:pic xmlns:pic="http://schemas.openxmlformats.org/drawingml/2006/picture">
-                  <pic:nvPicPr>
-                    <pic:cNvPr id="505150051" name="Bildobjekt 5" descr="En bild som visar text, diagram, linje, Graf&#10;&#10;Automatiskt genererad beskrivning"/>
-                    <pic:cNvPicPr/>
-                  </pic:nvPicPr>
-                  <pic:blipFill rotWithShape="1">
-                    <a:blip r:embed="rId8">
-                      <a:extLst>
-                        <a:ext uri="{28A0092B-C50C-407E-A947-70E740481C1C}">
-                          <a14:useLocalDpi xmlns:a14="http://schemas.microsoft.com/office/drawing/2010/main" val="0"/>
-                        </a:ext>
-                      </a:extLst>
-                    </a:blip>
-                    <a:srcRect l="2390" r="9186"/>
-                    <a:stretch/>
-                  </pic:blipFill>
-                  <pic:spPr bwMode="auto">
-                    <a:xfrm>
-                      <a:off x="0" y="0"/>
-                      <a:ext cx="2823557" cy="2394936"/>
-                    </a:xfrm>
-                    <a:prstGeom prst="rect">
-                      <a:avLst/>
-                    </a:prstGeom>
-                    <a:ln>
-                      <a:noFill/>
-                    </a:ln>
-                    <a:extLst>
-                      <a:ext uri="{53640926-AAD7-44D8-BBD7-CCE9431645EC}">
-                        <a14:shadowObscured xmlns:a14="http://schemas.microsoft.com/office/drawing/2010/main"/>
-                      </a:ext>
-                    </a:extLst>
-                  </pic:spPr>
-                </pic:pic>
-              </a:graphicData>
-            </a:graphic>
-          </wp:inline>
-        </w:drawing>
-      </w:r>
-    </w:p>
-    <w:p>
-      <w:pPr>
-        <w:rPr>
-          <w:b/>
-          <w:bCs/>
-          <w:sz w:val="24"/>
-          <w:szCs w:val="24"/>
-          <w:lang w:val="en-US"/>
-        </w:rPr>
-      </w:pPr>
-      <w:r>
-        <w:rPr>
-          <w:lang w:val="en-US"/>
-        </w:rPr>
-        <w:t>What do you observe when you feed the system with the previously generated control inputs? What do you believe is the root cause for this behavior?</w:t>
-      </w:r>
-    </w:p>
-    <w:p>
-      <w:pPr>
-        <w:rPr>
-          <w:sz w:val="24"/>
-          <w:szCs w:val="24"/>
-          <w:lang w:val="en-US"/>
-        </w:rPr>
-      </w:pPr>
-      <w:r>
-        <w:rPr>
-          <w:b/>
-          <w:bCs/>
-          <w:sz w:val="24"/>
-          <w:szCs w:val="24"/>
-          <w:lang w:val="en-US"/>
-        </w:rPr>
-        <w:t>Task 6</w:t>
-      </w:r>
-      <w:r>
-        <w:rPr>
-          <w:b/>
-          <w:bCs/>
-          <w:sz w:val="24"/>
-          <w:szCs w:val="24"/>
-          <w:lang w:val="en-US"/>
-        </w:rPr>
-        <w:t>:</w:t>
-      </w:r>
-    </w:p>
-    <w:p>
-      <w:pPr>
-        <w:rPr>
-          <w:sz w:val="24"/>
-          <w:szCs w:val="24"/>
-          <w:lang w:val="en-US"/>
-        </w:rPr>
-      </w:pPr>
-    </w:p>
-    <w:p>
-      <w:pPr>
-        <w:rPr>
-          <w:sz w:val="24"/>
-          <w:szCs w:val="24"/>
-          <w:lang w:val="en-US"/>
-        </w:rPr>
-      </w:pPr>
-      <w:r>
-        <w:rPr>
-          <w:b/>
-          <w:bCs/>
-          <w:sz w:val="24"/>
-          <w:szCs w:val="24"/>
-          <w:lang w:val="en-US"/>
-        </w:rPr>
-        <w:t>Task 7</w:t>
-      </w:r>
-      <w:r>
-        <w:rPr>
-          <w:b/>
-          <w:bCs/>
-          <w:sz w:val="24"/>
-          <w:szCs w:val="24"/>
-          <w:lang w:val="en-US"/>
-        </w:rPr>
-        <w:t>:</w:t>
-      </w:r>
-      <w:r>
-        <w:rPr>
-          <w:sz w:val="24"/>
-          <w:szCs w:val="24"/>
-          <w:lang w:val="en-US"/>
-        </w:rPr>
-        <w:t xml:space="preserve"> </w:t>
+          <w:lang w:val="en-US"/>
+        </w:rPr>
+        <w:t>4</w:t>
+      </w:r>
+      <w:r>
+        <w:fldChar w:fldCharType="end"/>
+      </w:r>
+      <w:r>
+        <w:rPr>
+          <w:lang w:val="en-US"/>
+        </w:rPr>
+        <w:t>: Trajectory and control for th</w:t>
+      </w:r>
+      <w:r>
+        <w:rPr>
+          <w:lang w:val="en-US"/>
+        </w:rPr>
+        <w:t>e</w:t>
+      </w:r>
+      <w:r>
+        <w:rPr>
+          <w:lang w:val="en-US"/>
+        </w:rPr>
+        <w:t xml:space="preserve"> 3D</w:t>
+      </w:r>
+      <w:r>
+        <w:rPr>
+          <w:lang w:val="en-US"/>
+        </w:rPr>
+        <w:t>-</w:t>
+      </w:r>
+      <w:r>
+        <w:rPr>
+          <w:lang w:val="en-US"/>
+        </w:rPr>
+        <w:t>system</w:t>
       </w:r>
     </w:p>
     <w:p>
@@ -1835,17 +2332,17 @@
     <w:lsdException w:name="Unresolved Mention" w:semiHidden="1" w:unhideWhenUsed="1"/>
     <w:lsdException w:name="Smart Link" w:semiHidden="1" w:unhideWhenUsed="1"/>
   </w:latentStyles>
-  <w:style w:type="paragraph" w:default="1" w:styleId="Normal">
+  <w:style w:type="paragraph" w:default="1" w:styleId="Standard">
     <w:name w:val="Normal"/>
     <w:qFormat/>
   </w:style>
-  <w:style w:type="character" w:default="1" w:styleId="Standardstycketeckensnitt">
+  <w:style w:type="character" w:default="1" w:styleId="Absatz-Standardschriftart">
     <w:name w:val="Default Paragraph Font"/>
     <w:uiPriority w:val="1"/>
     <w:semiHidden/>
     <w:unhideWhenUsed/>
   </w:style>
-  <w:style w:type="table" w:default="1" w:styleId="Normaltabell">
+  <w:style w:type="table" w:default="1" w:styleId="NormaleTabelle">
     <w:name w:val="Normal Table"/>
     <w:uiPriority w:val="99"/>
     <w:semiHidden/>
@@ -1860,17 +2357,17 @@
       </w:tblCellMar>
     </w:tblPr>
   </w:style>
-  <w:style w:type="numbering" w:default="1" w:styleId="Ingenlista">
+  <w:style w:type="numbering" w:default="1" w:styleId="KeineListe">
     <w:name w:val="No List"/>
     <w:uiPriority w:val="99"/>
     <w:semiHidden/>
     <w:unhideWhenUsed/>
   </w:style>
-  <w:style w:type="paragraph" w:styleId="Rubrik">
+  <w:style w:type="paragraph" w:styleId="Titel">
     <w:name w:val="Title"/>
-    <w:basedOn w:val="Normal"/>
-    <w:next w:val="Normal"/>
-    <w:link w:val="RubrikChar"/>
+    <w:basedOn w:val="Standard"/>
+    <w:next w:val="Standard"/>
+    <w:link w:val="TitelZchn"/>
     <w:uiPriority w:val="10"/>
     <w:qFormat/>
     <w:rsid w:val="008D647C"/>
@@ -1886,10 +2383,10 @@
       <w:szCs w:val="56"/>
     </w:rPr>
   </w:style>
-  <w:style w:type="character" w:customStyle="1" w:styleId="RubrikChar">
-    <w:name w:val="Rubrik Char"/>
-    <w:basedOn w:val="Standardstycketeckensnitt"/>
-    <w:link w:val="Rubrik"/>
+  <w:style w:type="character" w:customStyle="1" w:styleId="TitelZchn">
+    <w:name w:val="Titel Zchn"/>
+    <w:basedOn w:val="Absatz-Standardschriftart"/>
+    <w:link w:val="Titel"/>
     <w:uiPriority w:val="10"/>
     <w:rsid w:val="008D647C"/>
     <w:rPr>
@@ -1900,10 +2397,10 @@
       <w:szCs w:val="56"/>
     </w:rPr>
   </w:style>
-  <w:style w:type="paragraph" w:styleId="Beskrivning">
+  <w:style w:type="paragraph" w:styleId="Beschriftung">
     <w:name w:val="caption"/>
-    <w:basedOn w:val="Normal"/>
-    <w:next w:val="Normal"/>
+    <w:basedOn w:val="Standard"/>
+    <w:next w:val="Standard"/>
     <w:uiPriority w:val="35"/>
     <w:unhideWhenUsed/>
     <w:qFormat/>
@@ -1919,9 +2416,9 @@
       <w:szCs w:val="18"/>
     </w:rPr>
   </w:style>
-  <w:style w:type="character" w:styleId="Platshllartext">
+  <w:style w:type="character" w:styleId="Platzhaltertext">
     <w:name w:val="Placeholder Text"/>
-    <w:basedOn w:val="Standardstycketeckensnitt"/>
+    <w:basedOn w:val="Absatz-Standardschriftart"/>
     <w:uiPriority w:val="99"/>
     <w:semiHidden/>
     <w:rsid w:val="00D12902"/>

</xml_diff>